<commit_message>
CHG: remove unessecary files minor changes to code
</commit_message>
<xml_diff>
--- a/Project Summary/CVS_Project_Summary.docx
+++ b/Project Summary/CVS_Project_Summary.docx
@@ -1,149 +1,59 @@
 
 <file path=word/document.xml><?xml version="1.0" encoding="utf-8"?>
-<w:document xmlns:wpc="http://schemas.microsoft.com/office/word/2010/wordprocessingCanvas" xmlns:cx="http://schemas.microsoft.com/office/drawing/2014/chartex" xmlns:cx1="http://schemas.microsoft.com/office/drawing/2015/9/8/chartex" xmlns:cx2="http://schemas.microsoft.com/office/drawing/2015/10/21/chartex" xmlns:cx3="http://schemas.microsoft.com/office/drawing/2016/5/9/chartex" xmlns:cx4="http://schemas.microsoft.com/office/drawing/2016/5/10/chartex" xmlns:cx5="http://schemas.microsoft.com/office/drawing/2016/5/11/chartex" xmlns:cx6="http://schemas.microsoft.com/office/drawing/2016/5/12/chartex" xmlns:cx7="http://schemas.microsoft.com/office/drawing/2016/5/13/chartex" xmlns:cx8="http://schemas.microsoft.com/office/drawing/2016/5/14/chartex" xmlns:mc="http://schemas.openxmlformats.org/markup-compatibility/2006" xmlns:aink="http://schemas.microsoft.com/office/drawing/2016/ink" xmlns:am3d="http://schemas.microsoft.com/office/drawing/2017/model3d" xmlns:o="urn:schemas-microsoft-com:office:office" xmlns:oel="http://schemas.microsoft.com/office/2019/extlst" xmlns:r="http://schemas.openxmlformats.org/officeDocument/2006/relationships" xmlns:m="http://schemas.openxmlformats.org/officeDocument/2006/math" xmlns:v="urn:schemas-microsoft-com:vml" xmlns:wp14="http://schemas.microsoft.com/office/word/2010/wordprocessingDrawing" xmlns:wp="http://schemas.openxmlformats.org/drawingml/2006/wordprocessingDrawing" xmlns:w10="urn:schemas-microsoft-com:office:word" xmlns:w="http://schemas.openxmlformats.org/wordprocessingml/2006/main" xmlns:w14="http://schemas.microsoft.com/office/word/2010/wordml" xmlns:w15="http://schemas.microsoft.com/office/word/2012/wordml" xmlns:w16cex="http://schemas.microsoft.com/office/word/2018/wordml/cex" xmlns:w16cid="http://schemas.microsoft.com/office/word/2016/wordml/cid" xmlns:w16="http://schemas.microsoft.com/office/word/2018/wordml" xmlns:w16du="http://schemas.microsoft.com/office/word/2023/wordml/word16du" xmlns:w16sdtdh="http://schemas.microsoft.com/office/word/2020/wordml/sdtdatahash" xmlns:w16se="http://schemas.microsoft.com/office/word/2015/wordml/symex" xmlns:wpg="http://schemas.microsoft.com/office/word/2010/wordprocessingGroup" xmlns:wpi="http://schemas.microsoft.com/office/word/2010/wordprocessingInk" xmlns:wne="http://schemas.microsoft.com/office/word/2006/wordml" xmlns:wps="http://schemas.microsoft.com/office/word/2010/wordprocessingShape" mc:Ignorable="w14 w15 w16se w16cid w16 w16cex w16sdtdh wp14">
+<w:document xmlns:wpc="http://schemas.microsoft.com/office/word/2010/wordprocessingCanvas" xmlns:cx="http://schemas.microsoft.com/office/drawing/2014/chartex" xmlns:cx1="http://schemas.microsoft.com/office/drawing/2015/9/8/chartex" xmlns:cx2="http://schemas.microsoft.com/office/drawing/2015/10/21/chartex" xmlns:cx3="http://schemas.microsoft.com/office/drawing/2016/5/9/chartex" xmlns:cx4="http://schemas.microsoft.com/office/drawing/2016/5/10/chartex" xmlns:cx5="http://schemas.microsoft.com/office/drawing/2016/5/11/chartex" xmlns:cx6="http://schemas.microsoft.com/office/drawing/2016/5/12/chartex" xmlns:cx7="http://schemas.microsoft.com/office/drawing/2016/5/13/chartex" xmlns:cx8="http://schemas.microsoft.com/office/drawing/2016/5/14/chartex" xmlns:mc="http://schemas.openxmlformats.org/markup-compatibility/2006" xmlns:aink="http://schemas.microsoft.com/office/drawing/2016/ink" xmlns:am3d="http://schemas.microsoft.com/office/drawing/2017/model3d" xmlns:o="urn:schemas-microsoft-com:office:office" xmlns:oel="http://schemas.microsoft.com/office/2019/extlst" xmlns:r="http://schemas.openxmlformats.org/officeDocument/2006/relationships" xmlns:m="http://schemas.openxmlformats.org/officeDocument/2006/math" xmlns:v="urn:schemas-microsoft-com:vml" xmlns:wp14="http://schemas.microsoft.com/office/word/2010/wordprocessingDrawing" xmlns:wp="http://schemas.openxmlformats.org/drawingml/2006/wordprocessingDrawing" xmlns:w10="urn:schemas-microsoft-com:office:word" xmlns:w="http://schemas.openxmlformats.org/wordprocessingml/2006/main" xmlns:w14="http://schemas.microsoft.com/office/word/2010/wordml" xmlns:w15="http://schemas.microsoft.com/office/word/2012/wordml" xmlns:w16cex="http://schemas.microsoft.com/office/word/2018/wordml/cex" xmlns:w16cid="http://schemas.microsoft.com/office/word/2016/wordml/cid" xmlns:w16="http://schemas.microsoft.com/office/word/2018/wordml" xmlns:w16sdtdh="http://schemas.microsoft.com/office/word/2020/wordml/sdtdatahash" xmlns:w16se="http://schemas.microsoft.com/office/word/2015/wordml/symex" xmlns:wpg="http://schemas.microsoft.com/office/word/2010/wordprocessingGroup" xmlns:wpi="http://schemas.microsoft.com/office/word/2010/wordprocessingInk" xmlns:wne="http://schemas.microsoft.com/office/word/2006/wordml" xmlns:wps="http://schemas.microsoft.com/office/word/2010/wordprocessingShape" mc:Ignorable="w14 w15 w16se w16cid w16 w16cex w16sdtdh wp14">
   <w:body>
-    <w:tbl>
-      <w:tblPr>
-        <w:tblStyle w:val="TableGrid"/>
-        <w:tblW w:w="9356" w:type="dxa"/>
-        <w:tblLook w:val="04A0" w:firstRow="1" w:lastRow="0" w:firstColumn="1" w:lastColumn="0" w:noHBand="0" w:noVBand="1"/>
-      </w:tblPr>
-      <w:tblGrid>
-        <w:gridCol w:w="6749"/>
-        <w:gridCol w:w="2607"/>
-      </w:tblGrid>
-      <w:tr>
-        <w:trPr>
-          <w:trHeight w:val="918"/>
-        </w:trPr>
-        <w:tc>
-          <w:tcPr>
-            <w:tcW w:w="6749" w:type="dxa"/>
-            <w:tcBorders>
-              <w:top w:val="nil"/>
-              <w:left w:val="nil"/>
-              <w:bottom w:val="nil"/>
-              <w:right w:val="nil"/>
-            </w:tcBorders>
-            <w:vAlign w:val="center"/>
-          </w:tcPr>
-          <w:p>
-            <w:r>
-              <w:rPr>
-                <w:noProof/>
-                <w:lang w:val="hu-HU" w:eastAsia="hu-HU"/>
-              </w:rPr>
-              <w:drawing>
-                <wp:inline distT="0" distB="0" distL="0" distR="0" wp14:anchorId="127F5FD0" wp14:editId="3B8B5F44">
-                  <wp:extent cx="3116757" cy="873668"/>
-                  <wp:effectExtent l="0" t="0" r="7620" b="3175"/>
-                  <wp:docPr id="6" name="Kép 6"/>
-                  <wp:cNvGraphicFramePr>
-                    <a:graphicFrameLocks xmlns:a="http://schemas.openxmlformats.org/drawingml/2006/main" noChangeAspect="1"/>
-                  </wp:cNvGraphicFramePr>
-                  <a:graphic xmlns:a="http://schemas.openxmlformats.org/drawingml/2006/main">
-                    <a:graphicData uri="http://schemas.openxmlformats.org/drawingml/2006/picture">
-                      <pic:pic xmlns:pic="http://schemas.openxmlformats.org/drawingml/2006/picture">
-                        <pic:nvPicPr>
-                          <pic:cNvPr id="6" name="bme_logo_nagy.jpg"/>
-                          <pic:cNvPicPr/>
-                        </pic:nvPicPr>
-                        <pic:blipFill>
-                          <a:blip r:embed="rId6" cstate="print">
-                            <a:extLst>
-                              <a:ext uri="{28A0092B-C50C-407E-A947-70E740481C1C}">
-                                <a14:useLocalDpi xmlns:a14="http://schemas.microsoft.com/office/drawing/2010/main" val="0"/>
-                              </a:ext>
-                            </a:extLst>
-                          </a:blip>
-                          <a:stretch>
-                            <a:fillRect/>
-                          </a:stretch>
-                        </pic:blipFill>
-                        <pic:spPr>
-                          <a:xfrm>
-                            <a:off x="0" y="0"/>
-                            <a:ext cx="3230383" cy="905519"/>
-                          </a:xfrm>
-                          <a:prstGeom prst="rect">
-                            <a:avLst/>
-                          </a:prstGeom>
-                        </pic:spPr>
-                      </pic:pic>
-                    </a:graphicData>
-                  </a:graphic>
-                </wp:inline>
-              </w:drawing>
-            </w:r>
-          </w:p>
-        </w:tc>
-        <w:tc>
-          <w:tcPr>
-            <w:tcW w:w="2607" w:type="dxa"/>
-            <w:tcBorders>
-              <w:top w:val="nil"/>
-              <w:left w:val="nil"/>
-              <w:bottom w:val="nil"/>
-              <w:right w:val="nil"/>
-            </w:tcBorders>
-            <w:vAlign w:val="center"/>
-          </w:tcPr>
-          <w:p>
-            <w:pPr>
-              <w:jc w:val="center"/>
-            </w:pPr>
-            <w:r>
-              <w:rPr>
-                <w:noProof/>
-                <w:lang w:val="hu-HU" w:eastAsia="hu-HU"/>
-              </w:rPr>
-              <w:drawing>
-                <wp:inline distT="0" distB="0" distL="0" distR="0" wp14:anchorId="6CD29016" wp14:editId="64EE9AC5">
-                  <wp:extent cx="1238339" cy="1238339"/>
-                  <wp:effectExtent l="0" t="0" r="0" b="0"/>
-                  <wp:docPr id="7" name="Kép 7"/>
-                  <wp:cNvGraphicFramePr>
-                    <a:graphicFrameLocks xmlns:a="http://schemas.openxmlformats.org/drawingml/2006/main" noChangeAspect="1"/>
-                  </wp:cNvGraphicFramePr>
-                  <a:graphic xmlns:a="http://schemas.openxmlformats.org/drawingml/2006/main">
-                    <a:graphicData uri="http://schemas.openxmlformats.org/drawingml/2006/picture">
-                      <pic:pic xmlns:pic="http://schemas.openxmlformats.org/drawingml/2006/picture">
-                        <pic:nvPicPr>
-                          <pic:cNvPr id="7" name="unnamed.jpg"/>
-                          <pic:cNvPicPr/>
-                        </pic:nvPicPr>
-                        <pic:blipFill>
-                          <a:blip r:embed="rId7" cstate="print">
-                            <a:extLst>
-                              <a:ext uri="{28A0092B-C50C-407E-A947-70E740481C1C}">
-                                <a14:useLocalDpi xmlns:a14="http://schemas.microsoft.com/office/drawing/2010/main" val="0"/>
-                              </a:ext>
-                            </a:extLst>
-                          </a:blip>
-                          <a:stretch>
-                            <a:fillRect/>
-                          </a:stretch>
-                        </pic:blipFill>
-                        <pic:spPr>
-                          <a:xfrm>
-                            <a:off x="0" y="0"/>
-                            <a:ext cx="1263369" cy="1263369"/>
-                          </a:xfrm>
-                          <a:prstGeom prst="rect">
-                            <a:avLst/>
-                          </a:prstGeom>
-                        </pic:spPr>
-                      </pic:pic>
-                    </a:graphicData>
-                  </a:graphic>
-                </wp:inline>
-              </w:drawing>
-            </w:r>
-          </w:p>
-        </w:tc>
-      </w:tr>
-    </w:tbl>
-    <w:p/>
+    <w:p>
+      <w:pPr>
+        <w:jc w:val="center"/>
+      </w:pPr>
+      <w:r>
+        <w:rPr>
+          <w:noProof/>
+          <w:lang w:val="hu-HU" w:eastAsia="hu-HU"/>
+        </w:rPr>
+        <w:drawing>
+          <wp:inline distT="0" distB="0" distL="0" distR="0" wp14:anchorId="5EA1FCE0" wp14:editId="72AD90E2">
+            <wp:extent cx="4349420" cy="1219200"/>
+            <wp:effectExtent l="0" t="0" r="0" b="0"/>
+            <wp:docPr id="6" name="Kép 6"/>
+            <wp:cNvGraphicFramePr>
+              <a:graphicFrameLocks xmlns:a="http://schemas.openxmlformats.org/drawingml/2006/main" noChangeAspect="1"/>
+            </wp:cNvGraphicFramePr>
+            <a:graphic xmlns:a="http://schemas.openxmlformats.org/drawingml/2006/main">
+              <a:graphicData uri="http://schemas.openxmlformats.org/drawingml/2006/picture">
+                <pic:pic xmlns:pic="http://schemas.openxmlformats.org/drawingml/2006/picture">
+                  <pic:nvPicPr>
+                    <pic:cNvPr id="6" name="bme_logo_nagy.jpg"/>
+                    <pic:cNvPicPr/>
+                  </pic:nvPicPr>
+                  <pic:blipFill>
+                    <a:blip r:embed="rId6" cstate="print">
+                      <a:extLst>
+                        <a:ext uri="{28A0092B-C50C-407E-A947-70E740481C1C}">
+                          <a14:useLocalDpi xmlns:a14="http://schemas.microsoft.com/office/drawing/2010/main" val="0"/>
+                        </a:ext>
+                      </a:extLst>
+                    </a:blip>
+                    <a:stretch>
+                      <a:fillRect/>
+                    </a:stretch>
+                  </pic:blipFill>
+                  <pic:spPr>
+                    <a:xfrm>
+                      <a:off x="0" y="0"/>
+                      <a:ext cx="4518245" cy="1266524"/>
+                    </a:xfrm>
+                    <a:prstGeom prst="rect">
+                      <a:avLst/>
+                    </a:prstGeom>
+                  </pic:spPr>
+                </pic:pic>
+              </a:graphicData>
+            </a:graphic>
+          </wp:inline>
+        </w:drawing>
+      </w:r>
+    </w:p>
     <w:p/>
     <w:p>
       <w:pPr>
@@ -320,68 +230,50 @@
           <w:szCs w:val="28"/>
         </w:rPr>
       </w:pPr>
-      <w:proofErr w:type="spellStart"/>
       <w:r>
         <w:rPr>
           <w:rFonts w:ascii="Times New Roman" w:hAnsi="Times New Roman" w:cs="Times New Roman"/>
           <w:sz w:val="28"/>
           <w:szCs w:val="28"/>
         </w:rPr>
-        <w:t>Kürti</w:t>
-      </w:r>
-      <w:proofErr w:type="spellEnd"/>
+        <w:t xml:space="preserve">Kürti Ádám </w:t>
+      </w:r>
       <w:r>
         <w:rPr>
           <w:rFonts w:ascii="Times New Roman" w:hAnsi="Times New Roman" w:cs="Times New Roman"/>
           <w:sz w:val="28"/>
           <w:szCs w:val="28"/>
         </w:rPr>
-        <w:t xml:space="preserve"> </w:t>
-      </w:r>
-      <w:proofErr w:type="spellStart"/>
-      <w:r>
+        <w:t>HZUCDC</w:t>
+      </w:r>
+    </w:p>
+    <w:p>
+      <w:pPr>
+        <w:jc w:val="center"/>
         <w:rPr>
           <w:rFonts w:ascii="Times New Roman" w:hAnsi="Times New Roman" w:cs="Times New Roman"/>
           <w:sz w:val="28"/>
           <w:szCs w:val="28"/>
         </w:rPr>
-        <w:t>Ádám</w:t>
-      </w:r>
-      <w:proofErr w:type="spellEnd"/>
+      </w:pPr>
       <w:r>
         <w:rPr>
           <w:rFonts w:ascii="Times New Roman" w:hAnsi="Times New Roman" w:cs="Times New Roman"/>
           <w:sz w:val="28"/>
           <w:szCs w:val="28"/>
         </w:rPr>
-        <w:t xml:space="preserve"> </w:t>
-      </w:r>
-      <w:r>
+        <w:t>Pucsok Sándor PP22N9</w:t>
+      </w:r>
+    </w:p>
+    <w:p>
+      <w:pPr>
+        <w:jc w:val="center"/>
         <w:rPr>
           <w:rFonts w:ascii="Times New Roman" w:hAnsi="Times New Roman" w:cs="Times New Roman"/>
           <w:sz w:val="28"/>
           <w:szCs w:val="28"/>
         </w:rPr>
-        <w:t>HZUCDC</w:t>
-      </w:r>
-    </w:p>
-    <w:p>
-      <w:pPr>
-        <w:jc w:val="center"/>
-        <w:rPr>
-          <w:rFonts w:ascii="Times New Roman" w:hAnsi="Times New Roman" w:cs="Times New Roman"/>
-          <w:sz w:val="28"/>
-          <w:szCs w:val="28"/>
-        </w:rPr>
-      </w:pPr>
-      <w:r>
-        <w:rPr>
-          <w:rFonts w:ascii="Times New Roman" w:hAnsi="Times New Roman" w:cs="Times New Roman"/>
-          <w:sz w:val="28"/>
-          <w:szCs w:val="28"/>
-        </w:rPr>
-        <w:t>Pucsok Sándor PP22N9</w:t>
-      </w:r>
+      </w:pPr>
     </w:p>
     <w:p>
       <w:pPr>
@@ -483,7 +375,7 @@
       <w:sdtContent>
         <w:p>
           <w:pPr>
-            <w:pStyle w:val="TOCHeading"/>
+            <w:pStyle w:val="Tartalomjegyzkcmsora"/>
             <w:rPr>
               <w:rFonts w:ascii="Times New Roman" w:hAnsi="Times New Roman" w:cs="Times New Roman"/>
               <w:b/>
@@ -508,7 +400,7 @@
         </w:p>
         <w:p>
           <w:pPr>
-            <w:pStyle w:val="TOC1"/>
+            <w:pStyle w:val="TJ1"/>
             <w:tabs>
               <w:tab w:val="left" w:pos="440"/>
               <w:tab w:val="right" w:leader="dot" w:pos="9062"/>
@@ -531,7 +423,7 @@
           <w:hyperlink w:anchor="_Toc136267272" w:history="1">
             <w:r>
               <w:rPr>
-                <w:rStyle w:val="Hyperlink"/>
+                <w:rStyle w:val="Hiperhivatkozs"/>
                 <w:rFonts w:ascii="Times New Roman" w:hAnsi="Times New Roman" w:cs="Times New Roman"/>
                 <w:b/>
                 <w:bCs/>
@@ -549,7 +441,7 @@
             </w:r>
             <w:r>
               <w:rPr>
-                <w:rStyle w:val="Hyperlink"/>
+                <w:rStyle w:val="Hiperhivatkozs"/>
                 <w:rFonts w:ascii="Times New Roman" w:hAnsi="Times New Roman" w:cs="Times New Roman"/>
                 <w:b/>
                 <w:bCs/>
@@ -609,7 +501,7 @@
         </w:p>
         <w:p>
           <w:pPr>
-            <w:pStyle w:val="TOC1"/>
+            <w:pStyle w:val="TJ1"/>
             <w:tabs>
               <w:tab w:val="left" w:pos="440"/>
               <w:tab w:val="right" w:leader="dot" w:pos="9062"/>
@@ -623,7 +515,7 @@
           <w:hyperlink w:anchor="_Toc136267273" w:history="1">
             <w:r>
               <w:rPr>
-                <w:rStyle w:val="Hyperlink"/>
+                <w:rStyle w:val="Hiperhivatkozs"/>
                 <w:rFonts w:ascii="Times New Roman" w:hAnsi="Times New Roman" w:cs="Times New Roman"/>
                 <w:b/>
                 <w:noProof/>
@@ -640,7 +532,7 @@
             </w:r>
             <w:r>
               <w:rPr>
-                <w:rStyle w:val="Hyperlink"/>
+                <w:rStyle w:val="Hiperhivatkozs"/>
                 <w:rFonts w:ascii="Times New Roman" w:hAnsi="Times New Roman" w:cs="Times New Roman"/>
                 <w:b/>
                 <w:noProof/>
@@ -699,7 +591,7 @@
         </w:p>
         <w:p>
           <w:pPr>
-            <w:pStyle w:val="TOC2"/>
+            <w:pStyle w:val="TJ2"/>
             <w:tabs>
               <w:tab w:val="left" w:pos="880"/>
               <w:tab w:val="right" w:leader="dot" w:pos="9062"/>
@@ -713,7 +605,7 @@
           <w:hyperlink w:anchor="_Toc136267274" w:history="1">
             <w:r>
               <w:rPr>
-                <w:rStyle w:val="Hyperlink"/>
+                <w:rStyle w:val="Hiperhivatkozs"/>
                 <w:rFonts w:ascii="Times New Roman" w:hAnsi="Times New Roman" w:cs="Times New Roman"/>
                 <w:b/>
                 <w:noProof/>
@@ -730,7 +622,7 @@
             </w:r>
             <w:r>
               <w:rPr>
-                <w:rStyle w:val="Hyperlink"/>
+                <w:rStyle w:val="Hiperhivatkozs"/>
                 <w:rFonts w:ascii="Times New Roman" w:hAnsi="Times New Roman" w:cs="Times New Roman"/>
                 <w:b/>
                 <w:noProof/>
@@ -789,7 +681,7 @@
         </w:p>
         <w:p>
           <w:pPr>
-            <w:pStyle w:val="TOC2"/>
+            <w:pStyle w:val="TJ2"/>
             <w:tabs>
               <w:tab w:val="left" w:pos="880"/>
               <w:tab w:val="right" w:leader="dot" w:pos="9062"/>
@@ -803,7 +695,7 @@
           <w:hyperlink w:anchor="_Toc136267275" w:history="1">
             <w:r>
               <w:rPr>
-                <w:rStyle w:val="Hyperlink"/>
+                <w:rStyle w:val="Hiperhivatkozs"/>
                 <w:rFonts w:ascii="Times New Roman" w:hAnsi="Times New Roman" w:cs="Times New Roman"/>
                 <w:b/>
                 <w:noProof/>
@@ -820,7 +712,7 @@
             </w:r>
             <w:r>
               <w:rPr>
-                <w:rStyle w:val="Hyperlink"/>
+                <w:rStyle w:val="Hiperhivatkozs"/>
                 <w:rFonts w:ascii="Times New Roman" w:hAnsi="Times New Roman" w:cs="Times New Roman"/>
                 <w:b/>
                 <w:noProof/>
@@ -879,7 +771,7 @@
         </w:p>
         <w:p>
           <w:pPr>
-            <w:pStyle w:val="TOC1"/>
+            <w:pStyle w:val="TJ1"/>
             <w:tabs>
               <w:tab w:val="left" w:pos="440"/>
               <w:tab w:val="right" w:leader="dot" w:pos="9062"/>
@@ -893,7 +785,7 @@
           <w:hyperlink w:anchor="_Toc136267276" w:history="1">
             <w:r>
               <w:rPr>
-                <w:rStyle w:val="Hyperlink"/>
+                <w:rStyle w:val="Hiperhivatkozs"/>
                 <w:rFonts w:ascii="Times New Roman" w:hAnsi="Times New Roman" w:cs="Times New Roman"/>
                 <w:b/>
                 <w:noProof/>
@@ -910,7 +802,7 @@
             </w:r>
             <w:r>
               <w:rPr>
-                <w:rStyle w:val="Hyperlink"/>
+                <w:rStyle w:val="Hiperhivatkozs"/>
                 <w:rFonts w:ascii="Times New Roman" w:hAnsi="Times New Roman" w:cs="Times New Roman"/>
                 <w:b/>
                 <w:noProof/>
@@ -969,7 +861,7 @@
         </w:p>
         <w:p>
           <w:pPr>
-            <w:pStyle w:val="TOC1"/>
+            <w:pStyle w:val="TJ1"/>
             <w:tabs>
               <w:tab w:val="left" w:pos="440"/>
               <w:tab w:val="right" w:leader="dot" w:pos="9062"/>
@@ -983,7 +875,7 @@
           <w:hyperlink w:anchor="_Toc136267277" w:history="1">
             <w:r>
               <w:rPr>
-                <w:rStyle w:val="Hyperlink"/>
+                <w:rStyle w:val="Hiperhivatkozs"/>
                 <w:rFonts w:ascii="Times New Roman" w:hAnsi="Times New Roman" w:cs="Times New Roman"/>
                 <w:b/>
                 <w:noProof/>
@@ -1000,7 +892,7 @@
             </w:r>
             <w:r>
               <w:rPr>
-                <w:rStyle w:val="Hyperlink"/>
+                <w:rStyle w:val="Hiperhivatkozs"/>
                 <w:rFonts w:ascii="Times New Roman" w:hAnsi="Times New Roman" w:cs="Times New Roman"/>
                 <w:b/>
                 <w:noProof/>
@@ -1059,7 +951,7 @@
         </w:p>
         <w:p>
           <w:pPr>
-            <w:pStyle w:val="TOC1"/>
+            <w:pStyle w:val="TJ1"/>
             <w:tabs>
               <w:tab w:val="left" w:pos="440"/>
               <w:tab w:val="right" w:leader="dot" w:pos="9062"/>
@@ -1073,7 +965,7 @@
           <w:hyperlink w:anchor="_Toc136267278" w:history="1">
             <w:r>
               <w:rPr>
-                <w:rStyle w:val="Hyperlink"/>
+                <w:rStyle w:val="Hiperhivatkozs"/>
                 <w:rFonts w:ascii="Times New Roman" w:hAnsi="Times New Roman" w:cs="Times New Roman"/>
                 <w:b/>
                 <w:noProof/>
@@ -1090,7 +982,7 @@
             </w:r>
             <w:r>
               <w:rPr>
-                <w:rStyle w:val="Hyperlink"/>
+                <w:rStyle w:val="Hiperhivatkozs"/>
                 <w:rFonts w:ascii="Times New Roman" w:hAnsi="Times New Roman" w:cs="Times New Roman"/>
                 <w:b/>
                 <w:noProof/>
@@ -1149,7 +1041,7 @@
         </w:p>
         <w:p>
           <w:pPr>
-            <w:pStyle w:val="TOC1"/>
+            <w:pStyle w:val="TJ1"/>
             <w:tabs>
               <w:tab w:val="left" w:pos="440"/>
               <w:tab w:val="right" w:leader="dot" w:pos="9062"/>
@@ -1163,7 +1055,7 @@
           <w:hyperlink w:anchor="_Toc136267279" w:history="1">
             <w:r>
               <w:rPr>
-                <w:rStyle w:val="Hyperlink"/>
+                <w:rStyle w:val="Hiperhivatkozs"/>
                 <w:rFonts w:ascii="Times New Roman" w:hAnsi="Times New Roman" w:cs="Times New Roman"/>
                 <w:b/>
                 <w:noProof/>
@@ -1180,7 +1072,7 @@
             </w:r>
             <w:r>
               <w:rPr>
-                <w:rStyle w:val="Hyperlink"/>
+                <w:rStyle w:val="Hiperhivatkozs"/>
                 <w:rFonts w:ascii="Times New Roman" w:hAnsi="Times New Roman" w:cs="Times New Roman"/>
                 <w:b/>
                 <w:noProof/>
@@ -1239,7 +1131,7 @@
         </w:p>
         <w:p>
           <w:pPr>
-            <w:pStyle w:val="TOC1"/>
+            <w:pStyle w:val="TJ1"/>
             <w:tabs>
               <w:tab w:val="right" w:leader="dot" w:pos="9062"/>
             </w:tabs>
@@ -1252,7 +1144,7 @@
           <w:hyperlink w:anchor="_Toc136267280" w:history="1">
             <w:r>
               <w:rPr>
-                <w:rStyle w:val="Hyperlink"/>
+                <w:rStyle w:val="Hiperhivatkozs"/>
                 <w:rFonts w:ascii="Times New Roman" w:hAnsi="Times New Roman" w:cs="Times New Roman"/>
                 <w:b/>
                 <w:noProof/>
@@ -1342,14 +1234,14 @@
     </w:p>
     <w:p>
       <w:pPr>
-        <w:pStyle w:val="ListParagraph"/>
+        <w:pStyle w:val="Listaszerbekezds"/>
         <w:numPr>
           <w:ilvl w:val="0"/>
           <w:numId w:val="1"/>
         </w:numPr>
         <w:outlineLvl w:val="0"/>
         <w:rPr>
-          <w:rStyle w:val="Strong"/>
+          <w:rStyle w:val="Kiemels2"/>
           <w:rFonts w:ascii="Times New Roman" w:hAnsi="Times New Roman" w:cs="Times New Roman"/>
           <w:sz w:val="32"/>
           <w:szCs w:val="32"/>
@@ -1358,7 +1250,7 @@
       <w:bookmarkStart w:id="0" w:name="_Toc136267272"/>
       <w:r>
         <w:rPr>
-          <w:rStyle w:val="Strong"/>
+          <w:rStyle w:val="Kiemels2"/>
           <w:rFonts w:ascii="Times New Roman" w:hAnsi="Times New Roman" w:cs="Times New Roman"/>
           <w:sz w:val="32"/>
           <w:szCs w:val="32"/>
@@ -1370,10 +1262,10 @@
     </w:p>
     <w:p>
       <w:pPr>
-        <w:pStyle w:val="ListParagraph"/>
+        <w:pStyle w:val="Listaszerbekezds"/>
         <w:outlineLvl w:val="0"/>
         <w:rPr>
-          <w:rStyle w:val="Strong"/>
+          <w:rStyle w:val="Kiemels2"/>
           <w:rFonts w:ascii="Times New Roman" w:hAnsi="Times New Roman" w:cs="Times New Roman"/>
           <w:sz w:val="32"/>
           <w:szCs w:val="32"/>
@@ -1383,8 +1275,9 @@
     <w:p>
       <w:pPr>
         <w:ind w:firstLine="360"/>
-        <w:rPr>
-          <w:rStyle w:val="Strong"/>
+        <w:jc w:val="both"/>
+        <w:rPr>
+          <w:rStyle w:val="Kiemels2"/>
           <w:rFonts w:ascii="Times New Roman" w:hAnsi="Times New Roman" w:cs="Times New Roman"/>
           <w:b w:val="0"/>
           <w:sz w:val="24"/>
@@ -1393,40 +1286,111 @@
       </w:pPr>
       <w:r>
         <w:rPr>
-          <w:rStyle w:val="Strong"/>
+          <w:rStyle w:val="Kiemels2"/>
           <w:rFonts w:ascii="Times New Roman" w:hAnsi="Times New Roman" w:cs="Times New Roman"/>
           <w:b w:val="0"/>
           <w:sz w:val="24"/>
           <w:szCs w:val="24"/>
         </w:rPr>
-        <w:t>This project combines research and development in the field of computer vision with algorithms for detecting cars</w:t>
-      </w:r>
-      <w:r>
-        <w:rPr>
-          <w:rStyle w:val="Strong"/>
+        <w:t>The aim of this project is to develop an algorithm that can efficiently recognize and detect cars</w:t>
+      </w:r>
+      <w:r>
+        <w:rPr>
+          <w:rStyle w:val="Kiemels2"/>
           <w:rFonts w:ascii="Times New Roman" w:hAnsi="Times New Roman" w:cs="Times New Roman"/>
           <w:b w:val="0"/>
           <w:sz w:val="24"/>
           <w:szCs w:val="24"/>
         </w:rPr>
-        <w:t>, their license plate and estimate a velocity</w:t>
-      </w:r>
-      <w:r>
-        <w:rPr>
-          <w:rStyle w:val="Strong"/>
+        <w:t xml:space="preserve">, </w:t>
+      </w:r>
+      <w:r>
+        <w:rPr>
+          <w:rStyle w:val="Kiemels2"/>
           <w:rFonts w:ascii="Times New Roman" w:hAnsi="Times New Roman" w:cs="Times New Roman"/>
           <w:b w:val="0"/>
           <w:sz w:val="24"/>
           <w:szCs w:val="24"/>
         </w:rPr>
-        <w:t xml:space="preserve">. Computer vision is a technology that enables computers to perceive, interpret, and understand images or videos. </w:t>
+        <w:t xml:space="preserve">their </w:t>
+      </w:r>
+      <w:r>
+        <w:rPr>
+          <w:rStyle w:val="Kiemels2"/>
+          <w:rFonts w:ascii="Times New Roman" w:hAnsi="Times New Roman" w:cs="Times New Roman"/>
+          <w:b w:val="0"/>
+          <w:sz w:val="24"/>
+          <w:szCs w:val="24"/>
+        </w:rPr>
+        <w:t xml:space="preserve">license plates and </w:t>
+      </w:r>
+      <w:r>
+        <w:rPr>
+          <w:rStyle w:val="Kiemels2"/>
+          <w:rFonts w:ascii="Times New Roman" w:hAnsi="Times New Roman" w:cs="Times New Roman"/>
+          <w:b w:val="0"/>
+          <w:sz w:val="24"/>
+          <w:szCs w:val="24"/>
+        </w:rPr>
+        <w:t>approximate</w:t>
+      </w:r>
+      <w:r>
+        <w:rPr>
+          <w:rStyle w:val="Kiemels2"/>
+          <w:rFonts w:ascii="Times New Roman" w:hAnsi="Times New Roman" w:cs="Times New Roman"/>
+          <w:b w:val="0"/>
+          <w:sz w:val="24"/>
+          <w:szCs w:val="24"/>
+        </w:rPr>
+        <w:t xml:space="preserve"> </w:t>
+      </w:r>
+      <w:r>
+        <w:rPr>
+          <w:rStyle w:val="Kiemels2"/>
+          <w:rFonts w:ascii="Times New Roman" w:hAnsi="Times New Roman" w:cs="Times New Roman"/>
+          <w:b w:val="0"/>
+          <w:sz w:val="24"/>
+          <w:szCs w:val="24"/>
+        </w:rPr>
+        <w:t xml:space="preserve">their </w:t>
+      </w:r>
+      <w:r>
+        <w:rPr>
+          <w:rStyle w:val="Kiemels2"/>
+          <w:rFonts w:ascii="Times New Roman" w:hAnsi="Times New Roman" w:cs="Times New Roman"/>
+          <w:b w:val="0"/>
+          <w:sz w:val="24"/>
+          <w:szCs w:val="24"/>
+        </w:rPr>
+        <w:t>velocity</w:t>
+      </w:r>
+      <w:r>
+        <w:rPr>
+          <w:rStyle w:val="Kiemels2"/>
+          <w:rFonts w:ascii="Times New Roman" w:hAnsi="Times New Roman" w:cs="Times New Roman"/>
+          <w:b w:val="0"/>
+          <w:sz w:val="24"/>
+          <w:szCs w:val="24"/>
+        </w:rPr>
+        <w:t xml:space="preserve"> in video recordings. </w:t>
+      </w:r>
+      <w:r>
+        <w:rPr>
+          <w:rStyle w:val="Kiemels2"/>
+          <w:rFonts w:ascii="Times New Roman" w:hAnsi="Times New Roman" w:cs="Times New Roman"/>
+          <w:b w:val="0"/>
+          <w:sz w:val="24"/>
+          <w:szCs w:val="24"/>
+        </w:rPr>
+        <w:t>These will be combined to form a speed camera.</w:t>
       </w:r>
     </w:p>
     <w:p>
       <w:pPr>
         <w:ind w:firstLine="360"/>
-        <w:rPr>
-          <w:rStyle w:val="Strong"/>
+        <w:jc w:val="both"/>
+        <w:rPr>
+          <w:rStyle w:val="Kiemels2"/>
           <w:rFonts w:ascii="Times New Roman" w:hAnsi="Times New Roman" w:cs="Times New Roman"/>
           <w:b w:val="0"/>
           <w:sz w:val="24"/>
@@ -1435,60 +1399,68 @@
       </w:pPr>
       <w:r>
         <w:rPr>
-          <w:rStyle w:val="Strong"/>
+          <w:rStyle w:val="Kiemels2"/>
           <w:rFonts w:ascii="Times New Roman" w:hAnsi="Times New Roman" w:cs="Times New Roman"/>
           <w:b w:val="0"/>
           <w:sz w:val="24"/>
           <w:szCs w:val="24"/>
         </w:rPr>
-        <w:t>The aim of this project is to develop an algorithm that can efficiently recognize and detect cars</w:t>
-      </w:r>
-      <w:r>
-        <w:rPr>
-          <w:rStyle w:val="Strong"/>
+        <w:t xml:space="preserve">The foundation of car detection lies in a vast dataset used during the training phase of machine learning algorithms. The algorithm is first trained using images containing a variety of </w:t>
+      </w:r>
+      <w:r>
+        <w:rPr>
+          <w:rStyle w:val="Kiemels2"/>
           <w:rFonts w:ascii="Times New Roman" w:hAnsi="Times New Roman" w:cs="Times New Roman"/>
           <w:b w:val="0"/>
           <w:sz w:val="24"/>
           <w:szCs w:val="24"/>
         </w:rPr>
-        <w:t xml:space="preserve">, license plates and </w:t>
-      </w:r>
-      <w:r>
-        <w:rPr>
-          <w:rStyle w:val="Strong"/>
+        <w:t>vehicles</w:t>
+      </w:r>
+      <w:r>
+        <w:rPr>
+          <w:rStyle w:val="Kiemels2"/>
           <w:rFonts w:ascii="Times New Roman" w:hAnsi="Times New Roman" w:cs="Times New Roman"/>
           <w:b w:val="0"/>
           <w:sz w:val="24"/>
           <w:szCs w:val="24"/>
         </w:rPr>
-        <w:t>approximate</w:t>
-      </w:r>
-      <w:r>
-        <w:rPr>
-          <w:rStyle w:val="Strong"/>
+        <w:t xml:space="preserve"> and their corresponding labels. Subsequently, it becomes capable of recognizing learned patterns and features in new images, even those not present in the training data.</w:t>
+      </w:r>
+    </w:p>
+    <w:p>
+      <w:pPr>
+        <w:ind w:firstLine="360"/>
+        <w:jc w:val="both"/>
+        <w:rPr>
+          <w:rStyle w:val="Kiemels2"/>
           <w:rFonts w:ascii="Times New Roman" w:hAnsi="Times New Roman" w:cs="Times New Roman"/>
           <w:b w:val="0"/>
           <w:sz w:val="24"/>
           <w:szCs w:val="24"/>
         </w:rPr>
-        <w:t xml:space="preserve"> velocity</w:t>
-      </w:r>
-      <w:r>
-        <w:rPr>
-          <w:rStyle w:val="Strong"/>
+      </w:pPr>
+      <w:r>
+        <w:rPr>
+          <w:rStyle w:val="Kiemels2"/>
           <w:rFonts w:ascii="Times New Roman" w:hAnsi="Times New Roman" w:cs="Times New Roman"/>
           <w:b w:val="0"/>
           <w:sz w:val="24"/>
           <w:szCs w:val="24"/>
         </w:rPr>
-        <w:t xml:space="preserve"> in video recordings. The algorithm leverages the power of deep learning for object detection and assigning corresponding categories.</w:t>
-      </w:r>
-    </w:p>
-    <w:p>
-      <w:pPr>
-        <w:ind w:firstLine="360"/>
-        <w:rPr>
-          <w:rStyle w:val="Strong"/>
+        <w:t>Our main idea was to use the following techniques to achieve the speed camera functionality:</w:t>
+      </w:r>
+    </w:p>
+    <w:p>
+      <w:pPr>
+        <w:pStyle w:val="Listaszerbekezds"/>
+        <w:numPr>
+          <w:ilvl w:val="0"/>
+          <w:numId w:val="4"/>
+        </w:numPr>
+        <w:jc w:val="both"/>
+        <w:rPr>
+          <w:rStyle w:val="Kiemels2"/>
           <w:rFonts w:ascii="Times New Roman" w:hAnsi="Times New Roman" w:cs="Times New Roman"/>
           <w:b w:val="0"/>
           <w:sz w:val="24"/>
@@ -1497,19 +1469,25 @@
       </w:pPr>
       <w:r>
         <w:rPr>
-          <w:rStyle w:val="Strong"/>
+          <w:rStyle w:val="Kiemels2"/>
           <w:rFonts w:ascii="Times New Roman" w:hAnsi="Times New Roman" w:cs="Times New Roman"/>
           <w:b w:val="0"/>
           <w:sz w:val="24"/>
           <w:szCs w:val="24"/>
         </w:rPr>
-        <w:t>The foundation of car detection lies in a vast dataset used during the training phase of machine learning algorithms. The algorithm is first trained using images containing a variety of cars and their corresponding labels. Subsequently, it becomes capable of recognizing learned patterns and features in new images, even those not present in the training data.</w:t>
-      </w:r>
-    </w:p>
-    <w:p>
-      <w:pPr>
-        <w:rPr>
-          <w:rStyle w:val="Strong"/>
+        <w:t>Vehicle detection and cropping</w:t>
+      </w:r>
+    </w:p>
+    <w:p>
+      <w:pPr>
+        <w:pStyle w:val="Listaszerbekezds"/>
+        <w:numPr>
+          <w:ilvl w:val="0"/>
+          <w:numId w:val="4"/>
+        </w:numPr>
+        <w:jc w:val="both"/>
+        <w:rPr>
+          <w:rStyle w:val="Kiemels2"/>
           <w:rFonts w:ascii="Times New Roman" w:hAnsi="Times New Roman" w:cs="Times New Roman"/>
           <w:b w:val="0"/>
           <w:sz w:val="24"/>
@@ -1518,24 +1496,89 @@
       </w:pPr>
       <w:r>
         <w:rPr>
-          <w:rStyle w:val="Strong"/>
+          <w:rStyle w:val="Kiemels2"/>
           <w:rFonts w:ascii="Times New Roman" w:hAnsi="Times New Roman" w:cs="Times New Roman"/>
           <w:b w:val="0"/>
           <w:sz w:val="24"/>
           <w:szCs w:val="24"/>
         </w:rPr>
-        <w:tab/>
-        <w:t>I</w:t>
-      </w:r>
-      <w:r>
-        <w:rPr>
-          <w:rStyle w:val="Strong"/>
+        <w:t>License plate detection and cropping</w:t>
+      </w:r>
+    </w:p>
+    <w:p>
+      <w:pPr>
+        <w:pStyle w:val="Listaszerbekezds"/>
+        <w:numPr>
+          <w:ilvl w:val="0"/>
+          <w:numId w:val="4"/>
+        </w:numPr>
+        <w:jc w:val="both"/>
+        <w:rPr>
+          <w:rStyle w:val="Kiemels2"/>
           <w:rFonts w:ascii="Times New Roman" w:hAnsi="Times New Roman" w:cs="Times New Roman"/>
           <w:b w:val="0"/>
           <w:sz w:val="24"/>
           <w:szCs w:val="24"/>
         </w:rPr>
-        <w:t>n this summary, we will first present the car detection method, discuss the solutions used, then the license plate recognition algorithm, and finally the algorithm for approximate speed estimation.</w:t>
+      </w:pPr>
+      <w:r>
+        <w:rPr>
+          <w:rStyle w:val="Kiemels2"/>
+          <w:rFonts w:ascii="Times New Roman" w:hAnsi="Times New Roman" w:cs="Times New Roman"/>
+          <w:b w:val="0"/>
+          <w:sz w:val="24"/>
+          <w:szCs w:val="24"/>
+        </w:rPr>
+        <w:t>License plate reading with optical character recognition</w:t>
+      </w:r>
+    </w:p>
+    <w:p>
+      <w:pPr>
+        <w:pStyle w:val="Listaszerbekezds"/>
+        <w:numPr>
+          <w:ilvl w:val="0"/>
+          <w:numId w:val="4"/>
+        </w:numPr>
+        <w:jc w:val="both"/>
+        <w:rPr>
+          <w:rStyle w:val="Kiemels2"/>
+          <w:rFonts w:ascii="Times New Roman" w:hAnsi="Times New Roman" w:cs="Times New Roman"/>
+          <w:b w:val="0"/>
+          <w:sz w:val="24"/>
+          <w:szCs w:val="24"/>
+        </w:rPr>
+      </w:pPr>
+      <w:r>
+        <w:rPr>
+          <w:rStyle w:val="Kiemels2"/>
+          <w:rFonts w:ascii="Times New Roman" w:hAnsi="Times New Roman" w:cs="Times New Roman"/>
+          <w:b w:val="0"/>
+          <w:sz w:val="24"/>
+          <w:szCs w:val="24"/>
+        </w:rPr>
+        <w:t>Vehicle velocity measurement using optical flow</w:t>
+      </w:r>
+    </w:p>
+    <w:p>
+      <w:pPr>
+        <w:jc w:val="both"/>
+        <w:rPr>
+          <w:rStyle w:val="Kiemels2"/>
+          <w:rFonts w:ascii="Times New Roman" w:hAnsi="Times New Roman" w:cs="Times New Roman"/>
+          <w:b w:val="0"/>
+          <w:sz w:val="24"/>
+          <w:szCs w:val="24"/>
+        </w:rPr>
+      </w:pPr>
+      <w:r>
+        <w:rPr>
+          <w:rStyle w:val="Kiemels2"/>
+          <w:rFonts w:ascii="Times New Roman" w:hAnsi="Times New Roman" w:cs="Times New Roman"/>
+          <w:b w:val="0"/>
+          <w:sz w:val="24"/>
+          <w:szCs w:val="24"/>
+        </w:rPr>
+        <w:t>In the following will we go through these techniques and present our solutions.</w:t>
       </w:r>
     </w:p>
     <w:p>
@@ -1545,18 +1588,13 @@
       </w:pPr>
       <w:r>
         <w:rPr>
-          <w:rFonts w:ascii="Times New Roman" w:hAnsi="Times New Roman" w:cs="Times New Roman"/>
-          <w:bCs/>
           <w:noProof/>
-          <w:sz w:val="24"/>
-          <w:szCs w:val="24"/>
-          <w:lang w:val="hu-HU" w:eastAsia="hu-HU"/>
         </w:rPr>
         <w:drawing>
-          <wp:inline distT="0" distB="0" distL="0" distR="0" wp14:anchorId="30B45E4B" wp14:editId="12923E36">
-            <wp:extent cx="4218534" cy="3537765"/>
-            <wp:effectExtent l="0" t="0" r="0" b="5715"/>
-            <wp:docPr id="8" name="Kép 8"/>
+          <wp:inline distT="0" distB="0" distL="0" distR="0" wp14:anchorId="497C8970" wp14:editId="0A97A7D5">
+            <wp:extent cx="4301996" cy="4640580"/>
+            <wp:effectExtent l="0" t="0" r="3810" b="7620"/>
+            <wp:docPr id="1" name="Kép 1"/>
             <wp:cNvGraphicFramePr>
               <a:graphicFrameLocks xmlns:a="http://schemas.openxmlformats.org/drawingml/2006/main" noChangeAspect="1"/>
             </wp:cNvGraphicFramePr>
@@ -1564,17 +1602,11 @@
               <a:graphicData uri="http://schemas.openxmlformats.org/drawingml/2006/picture">
                 <pic:pic xmlns:pic="http://schemas.openxmlformats.org/drawingml/2006/picture">
                   <pic:nvPicPr>
-                    <pic:cNvPr id="8" name="b25lY21zOjY4N2ZhYmI3LTgyODgtNDQxNy1hMzIxLWZmMDI1Mzg4NGY2OTpkMGM4MTM0Yi05Mjk0LTRiMDQtYTBhNS1hODQwMTUxOWZlODY=.jpg"/>
+                    <pic:cNvPr id="1" name=""/>
                     <pic:cNvPicPr/>
                   </pic:nvPicPr>
                   <pic:blipFill>
-                    <a:blip r:embed="rId8">
-                      <a:extLst>
-                        <a:ext uri="{28A0092B-C50C-407E-A947-70E740481C1C}">
-                          <a14:useLocalDpi xmlns:a14="http://schemas.microsoft.com/office/drawing/2010/main" val="0"/>
-                        </a:ext>
-                      </a:extLst>
-                    </a:blip>
+                    <a:blip r:embed="rId7"/>
                     <a:stretch>
                       <a:fillRect/>
                     </a:stretch>
@@ -1582,7 +1614,7 @@
                   <pic:spPr>
                     <a:xfrm>
                       <a:off x="0" y="0"/>
-                      <a:ext cx="4236761" cy="3553051"/>
+                      <a:ext cx="4327812" cy="4668428"/>
                     </a:xfrm>
                     <a:prstGeom prst="rect">
                       <a:avLst/>
@@ -1597,116 +1629,83 @@
     </w:p>
     <w:p>
       <w:pPr>
-        <w:pStyle w:val="Caption"/>
+        <w:pStyle w:val="Kpalrs"/>
         <w:jc w:val="center"/>
       </w:pPr>
       <w:r>
         <w:rPr>
-          <w:rStyle w:val="Strong"/>
-          <w:rFonts w:ascii="Times New Roman" w:hAnsi="Times New Roman" w:cs="Times New Roman"/>
+          <w:rStyle w:val="Kiemels2"/>
+          <w:rFonts w:cstheme="minorHAnsi"/>
           <w:b w:val="0"/>
-          <w:sz w:val="24"/>
-          <w:szCs w:val="24"/>
+          <w:sz w:val="20"/>
+          <w:szCs w:val="20"/>
         </w:rPr>
         <w:fldChar w:fldCharType="begin"/>
       </w:r>
       <w:r>
         <w:rPr>
-          <w:rStyle w:val="Strong"/>
-          <w:rFonts w:ascii="Times New Roman" w:hAnsi="Times New Roman" w:cs="Times New Roman"/>
+          <w:rStyle w:val="Kiemels2"/>
+          <w:rFonts w:cstheme="minorHAnsi"/>
           <w:b w:val="0"/>
-          <w:sz w:val="24"/>
-          <w:szCs w:val="24"/>
+          <w:sz w:val="20"/>
+          <w:szCs w:val="20"/>
         </w:rPr>
         <w:instrText xml:space="preserve"> SEQ ábra \* ARABIC </w:instrText>
       </w:r>
       <w:r>
         <w:rPr>
-          <w:rStyle w:val="Strong"/>
-          <w:rFonts w:ascii="Times New Roman" w:hAnsi="Times New Roman" w:cs="Times New Roman"/>
+          <w:rStyle w:val="Kiemels2"/>
+          <w:rFonts w:cstheme="minorHAnsi"/>
           <w:b w:val="0"/>
-          <w:sz w:val="24"/>
-          <w:szCs w:val="24"/>
+          <w:sz w:val="20"/>
+          <w:szCs w:val="20"/>
         </w:rPr>
         <w:fldChar w:fldCharType="separate"/>
       </w:r>
       <w:r>
         <w:rPr>
-          <w:rStyle w:val="Strong"/>
-          <w:rFonts w:ascii="Times New Roman" w:hAnsi="Times New Roman" w:cs="Times New Roman"/>
+          <w:rStyle w:val="Kiemels2"/>
+          <w:rFonts w:cstheme="minorHAnsi"/>
           <w:b w:val="0"/>
           <w:noProof/>
-          <w:sz w:val="24"/>
-          <w:szCs w:val="24"/>
+          <w:sz w:val="20"/>
+          <w:szCs w:val="20"/>
         </w:rPr>
         <w:t>1</w:t>
       </w:r>
       <w:r>
         <w:rPr>
-          <w:rStyle w:val="Strong"/>
-          <w:rFonts w:ascii="Times New Roman" w:hAnsi="Times New Roman" w:cs="Times New Roman"/>
+          <w:rStyle w:val="Kiemels2"/>
+          <w:rFonts w:cstheme="minorHAnsi"/>
           <w:b w:val="0"/>
-          <w:sz w:val="24"/>
-          <w:szCs w:val="24"/>
+          <w:sz w:val="20"/>
+          <w:szCs w:val="20"/>
         </w:rPr>
         <w:fldChar w:fldCharType="end"/>
       </w:r>
       <w:r>
-        <w:t>. figure</w:t>
-      </w:r>
-      <w:r>
-        <w:t xml:space="preserve"> Ide </w:t>
-      </w:r>
-      <w:proofErr w:type="spellStart"/>
-      <w:r>
-        <w:t>lehetne</w:t>
-      </w:r>
-      <w:proofErr w:type="spellEnd"/>
-      <w:r>
-        <w:t xml:space="preserve"> </w:t>
-      </w:r>
-      <w:proofErr w:type="spellStart"/>
-      <w:r>
-        <w:t>tenni</w:t>
-      </w:r>
-      <w:proofErr w:type="spellEnd"/>
-      <w:r>
-        <w:t xml:space="preserve"> a </w:t>
-      </w:r>
-      <w:proofErr w:type="spellStart"/>
-      <w:r>
-        <w:t>működő</w:t>
-      </w:r>
-      <w:proofErr w:type="spellEnd"/>
-      <w:r>
-        <w:t xml:space="preserve"> </w:t>
-      </w:r>
-      <w:proofErr w:type="spellStart"/>
-      <w:r>
-        <w:t>algoritmusból</w:t>
-      </w:r>
-      <w:proofErr w:type="spellEnd"/>
-      <w:r>
-        <w:t xml:space="preserve"> egy </w:t>
-      </w:r>
-      <w:proofErr w:type="spellStart"/>
-      <w:r>
-        <w:t>képet</w:t>
-      </w:r>
-      <w:proofErr w:type="spellEnd"/>
-    </w:p>
-    <w:p>
-      <w:r>
-        <w:br w:type="page"/>
-      </w:r>
-    </w:p>
-    <w:p>
-      <w:pPr>
-        <w:pStyle w:val="ListParagraph"/>
+        <w:t>.</w:t>
+      </w:r>
+      <w:r>
+        <w:t xml:space="preserve"> figure</w:t>
+      </w:r>
+      <w:r>
+        <w:t>: The speed camera algorithm in action</w:t>
+      </w:r>
+    </w:p>
+    <w:p>
+      <w:pPr>
+        <w:jc w:val="both"/>
+      </w:pPr>
+    </w:p>
+    <w:p>
+      <w:pPr>
+        <w:pStyle w:val="Listaszerbekezds"/>
         <w:numPr>
           <w:ilvl w:val="0"/>
           <w:numId w:val="1"/>
         </w:numPr>
+        <w:jc w:val="both"/>
         <w:outlineLvl w:val="0"/>
         <w:rPr>
           <w:rFonts w:ascii="Times New Roman" w:hAnsi="Times New Roman" w:cs="Times New Roman"/>
@@ -1723,8 +1722,7 @@
           <w:sz w:val="32"/>
           <w:szCs w:val="32"/>
         </w:rPr>
-        <w:lastRenderedPageBreak/>
-        <w:t>Car detection</w:t>
+        <w:t>Vehicle</w:t>
       </w:r>
       <w:r>
         <w:rPr>
@@ -1733,6 +1731,15 @@
           <w:sz w:val="32"/>
           <w:szCs w:val="32"/>
         </w:rPr>
+        <w:t xml:space="preserve"> detection</w:t>
+      </w:r>
+      <w:r>
+        <w:rPr>
+          <w:rFonts w:ascii="Times New Roman" w:hAnsi="Times New Roman" w:cs="Times New Roman"/>
+          <w:b/>
+          <w:sz w:val="32"/>
+          <w:szCs w:val="32"/>
+        </w:rPr>
         <w:t xml:space="preserve"> algorithm</w:t>
       </w:r>
       <w:bookmarkEnd w:id="1"/>
@@ -1740,88 +1747,94 @@
     <w:p>
       <w:pPr>
         <w:ind w:firstLine="360"/>
-        <w:rPr>
-          <w:rFonts w:ascii="Times New Roman" w:hAnsi="Times New Roman" w:cs="Times New Roman"/>
-          <w:sz w:val="24"/>
-          <w:szCs w:val="24"/>
-        </w:rPr>
-      </w:pPr>
-      <w:r>
-        <w:rPr>
-          <w:rFonts w:ascii="Times New Roman" w:hAnsi="Times New Roman" w:cs="Times New Roman"/>
-          <w:sz w:val="24"/>
-          <w:szCs w:val="24"/>
-        </w:rPr>
-        <w:t>In this chapter we introduce the algorithm what we use for car detection.</w:t>
+        <w:jc w:val="both"/>
+        <w:rPr>
+          <w:rFonts w:ascii="Times New Roman" w:hAnsi="Times New Roman" w:cs="Times New Roman"/>
+          <w:sz w:val="24"/>
+          <w:szCs w:val="24"/>
+        </w:rPr>
+      </w:pPr>
+      <w:r>
+        <w:rPr>
+          <w:rFonts w:ascii="Times New Roman" w:hAnsi="Times New Roman" w:cs="Times New Roman"/>
+          <w:sz w:val="24"/>
+          <w:szCs w:val="24"/>
+        </w:rPr>
+        <w:t>In this chapter we introduce the algorithm what we use for</w:t>
+      </w:r>
+      <w:r>
+        <w:rPr>
+          <w:rFonts w:ascii="Times New Roman" w:hAnsi="Times New Roman" w:cs="Times New Roman"/>
+          <w:sz w:val="24"/>
+          <w:szCs w:val="24"/>
+        </w:rPr>
+        <w:t xml:space="preserve"> vehicle</w:t>
+      </w:r>
+      <w:r>
+        <w:rPr>
+          <w:rFonts w:ascii="Times New Roman" w:hAnsi="Times New Roman" w:cs="Times New Roman"/>
+          <w:sz w:val="24"/>
+          <w:szCs w:val="24"/>
+        </w:rPr>
+        <w:t xml:space="preserve"> detection.</w:t>
       </w:r>
     </w:p>
     <w:p>
       <w:pPr>
         <w:ind w:firstLine="360"/>
-        <w:rPr>
-          <w:rFonts w:ascii="Times New Roman" w:hAnsi="Times New Roman" w:cs="Times New Roman"/>
-          <w:sz w:val="24"/>
-          <w:szCs w:val="24"/>
-        </w:rPr>
-      </w:pPr>
-      <w:proofErr w:type="gramStart"/>
-      <w:r>
-        <w:rPr>
-          <w:rFonts w:ascii="Times New Roman" w:hAnsi="Times New Roman" w:cs="Times New Roman"/>
-          <w:sz w:val="24"/>
-          <w:szCs w:val="24"/>
-        </w:rPr>
-        <w:t>First</w:t>
-      </w:r>
-      <w:proofErr w:type="gramEnd"/>
-      <w:r>
-        <w:rPr>
-          <w:rFonts w:ascii="Times New Roman" w:hAnsi="Times New Roman" w:cs="Times New Roman"/>
-          <w:sz w:val="24"/>
-          <w:szCs w:val="24"/>
-        </w:rPr>
-        <w:t xml:space="preserve"> we tried a </w:t>
-      </w:r>
-      <w:r>
-        <w:rPr>
-          <w:rFonts w:ascii="Times New Roman" w:hAnsi="Times New Roman" w:cs="Times New Roman"/>
-          <w:sz w:val="24"/>
-          <w:szCs w:val="24"/>
-        </w:rPr>
-        <w:t>solution to train our own neural network, for which we requeste</w:t>
-      </w:r>
-      <w:r>
-        <w:rPr>
-          <w:rFonts w:ascii="Times New Roman" w:hAnsi="Times New Roman" w:cs="Times New Roman"/>
-          <w:sz w:val="24"/>
-          <w:szCs w:val="24"/>
-        </w:rPr>
-        <w:t xml:space="preserve">d the training data from an </w:t>
-      </w:r>
-      <w:r>
-        <w:rPr>
-          <w:rFonts w:ascii="Times New Roman" w:hAnsi="Times New Roman" w:cs="Times New Roman"/>
-          <w:color w:val="FF0000"/>
-          <w:sz w:val="24"/>
-          <w:szCs w:val="24"/>
-        </w:rPr>
-        <w:t xml:space="preserve">XY </w:t>
-      </w:r>
-      <w:proofErr w:type="spellStart"/>
-      <w:r>
-        <w:rPr>
-          <w:rFonts w:ascii="Times New Roman" w:hAnsi="Times New Roman" w:cs="Times New Roman"/>
-          <w:color w:val="FF0000"/>
-          <w:sz w:val="24"/>
-          <w:szCs w:val="24"/>
-        </w:rPr>
-        <w:t>Github</w:t>
-      </w:r>
-      <w:proofErr w:type="spellEnd"/>
-      <w:r>
-        <w:rPr>
-          <w:rFonts w:ascii="Times New Roman" w:hAnsi="Times New Roman" w:cs="Times New Roman"/>
-          <w:color w:val="FF0000"/>
+        <w:jc w:val="both"/>
+        <w:rPr>
+          <w:rFonts w:ascii="Times New Roman" w:hAnsi="Times New Roman" w:cs="Times New Roman"/>
+          <w:sz w:val="24"/>
+          <w:szCs w:val="24"/>
+        </w:rPr>
+      </w:pPr>
+      <w:r>
+        <w:rPr>
+          <w:rFonts w:ascii="Times New Roman" w:hAnsi="Times New Roman" w:cs="Times New Roman"/>
+          <w:sz w:val="24"/>
+          <w:szCs w:val="24"/>
+        </w:rPr>
+        <w:t xml:space="preserve">For object detection there are several widely used neural network architectures each with different speed and accuracy. </w:t>
+      </w:r>
+      <w:r>
+        <w:rPr>
+          <w:rFonts w:ascii="Times New Roman" w:hAnsi="Times New Roman" w:cs="Times New Roman"/>
+          <w:sz w:val="24"/>
+          <w:szCs w:val="24"/>
+        </w:rPr>
+        <w:t xml:space="preserve">The R-CNN (Region-based Convolutional Neural Network) family and the YOLO (You Only Look Once) family are two popular approaches for object detection in computer vision. </w:t>
+      </w:r>
+    </w:p>
+    <w:p>
+      <w:pPr>
+        <w:ind w:firstLine="360"/>
+        <w:jc w:val="both"/>
+        <w:rPr>
+          <w:rFonts w:ascii="Times New Roman" w:hAnsi="Times New Roman" w:cs="Times New Roman"/>
+          <w:sz w:val="24"/>
+          <w:szCs w:val="24"/>
+        </w:rPr>
+      </w:pPr>
+      <w:r>
+        <w:rPr>
+          <w:rFonts w:ascii="Times New Roman" w:hAnsi="Times New Roman" w:cs="Times New Roman"/>
+          <w:sz w:val="24"/>
+          <w:szCs w:val="24"/>
+        </w:rPr>
+        <w:t>T</w:t>
+      </w:r>
+      <w:r>
+        <w:rPr>
+          <w:rFonts w:ascii="Times New Roman" w:hAnsi="Times New Roman" w:cs="Times New Roman"/>
+          <w:sz w:val="24"/>
+          <w:szCs w:val="24"/>
+        </w:rPr>
+        <w:t>he R-CNN family consists of several variants, including R-CNN, Fast R-CNN, and Faster R-CNN. These models use a two-stage approach. First, they generate region proposals using selective search or similar algorithms. Then, each proposed region is classified and refined using a CNN.</w:t>
+      </w:r>
+      <w:r>
+        <w:rPr>
+          <w:rFonts w:ascii="Times New Roman" w:hAnsi="Times New Roman" w:cs="Times New Roman"/>
           <w:sz w:val="24"/>
           <w:szCs w:val="24"/>
         </w:rPr>
@@ -1833,26 +1846,167 @@
           <w:sz w:val="24"/>
           <w:szCs w:val="24"/>
         </w:rPr>
-        <w:t>user. After training, the network did not work properly, so we had to resort to another solution. The next idea was to use the YOLO algorithm.</w:t>
+        <w:t>The R-CNN family is slower compared to YOLO models. It involves multiple passes through the CNN for each region proposal, which can be computationally expensive.</w:t>
+      </w:r>
+      <w:r>
+        <w:rPr>
+          <w:rFonts w:ascii="Times New Roman" w:hAnsi="Times New Roman" w:cs="Times New Roman"/>
+          <w:sz w:val="24"/>
+          <w:szCs w:val="24"/>
+        </w:rPr>
+        <w:t xml:space="preserve"> </w:t>
+      </w:r>
+      <w:r>
+        <w:rPr>
+          <w:rFonts w:ascii="Times New Roman" w:hAnsi="Times New Roman" w:cs="Times New Roman"/>
+          <w:sz w:val="24"/>
+          <w:szCs w:val="24"/>
+        </w:rPr>
+        <w:t>The R-CNN family tends to provide higher accuracy in object detection tasks, especially for smaller objects. The two-stage approach allows for more precise localization and classification.</w:t>
+      </w:r>
+      <w:r>
+        <w:rPr>
+          <w:rFonts w:ascii="Times New Roman" w:hAnsi="Times New Roman" w:cs="Times New Roman"/>
+          <w:sz w:val="24"/>
+          <w:szCs w:val="24"/>
+        </w:rPr>
+        <w:t xml:space="preserve"> </w:t>
+      </w:r>
+      <w:r>
+        <w:rPr>
+          <w:rFonts w:ascii="Times New Roman" w:hAnsi="Times New Roman" w:cs="Times New Roman"/>
+          <w:sz w:val="24"/>
+          <w:szCs w:val="24"/>
+        </w:rPr>
+        <w:t>The R-CNN family performs well in scenarios with a wide range of object sizes and densities. The two-stage approach helps in handling diverse objects effectively.</w:t>
       </w:r>
     </w:p>
     <w:p>
       <w:pPr>
         <w:ind w:firstLine="360"/>
-        <w:rPr>
-          <w:rFonts w:ascii="Times New Roman" w:hAnsi="Times New Roman" w:cs="Times New Roman"/>
-          <w:sz w:val="24"/>
-          <w:szCs w:val="24"/>
-        </w:rPr>
-      </w:pPr>
-    </w:p>
-    <w:p>
-      <w:pPr>
-        <w:pStyle w:val="Heading2"/>
+        <w:jc w:val="both"/>
+        <w:rPr>
+          <w:rFonts w:ascii="Times New Roman" w:hAnsi="Times New Roman" w:cs="Times New Roman"/>
+          <w:sz w:val="24"/>
+          <w:szCs w:val="24"/>
+        </w:rPr>
+      </w:pPr>
+      <w:r>
+        <w:rPr>
+          <w:rFonts w:ascii="Times New Roman" w:hAnsi="Times New Roman" w:cs="Times New Roman"/>
+          <w:sz w:val="24"/>
+          <w:szCs w:val="24"/>
+        </w:rPr>
+        <w:t>The YOLO family</w:t>
+      </w:r>
+      <w:r>
+        <w:rPr>
+          <w:rFonts w:ascii="Times New Roman" w:hAnsi="Times New Roman" w:cs="Times New Roman"/>
+          <w:sz w:val="24"/>
+          <w:szCs w:val="24"/>
+        </w:rPr>
+        <w:t xml:space="preserve"> on the other hand</w:t>
+      </w:r>
+      <w:r>
+        <w:rPr>
+          <w:rFonts w:ascii="Times New Roman" w:hAnsi="Times New Roman" w:cs="Times New Roman"/>
+          <w:sz w:val="24"/>
+          <w:szCs w:val="24"/>
+        </w:rPr>
+        <w:t xml:space="preserve">, follows a one-stage architecture. YOLO divides the input image into a grid and predicts bounding boxes and class probabilities directly using a single pass through the </w:t>
+      </w:r>
+      <w:r>
+        <w:rPr>
+          <w:rFonts w:ascii="Times New Roman" w:hAnsi="Times New Roman" w:cs="Times New Roman"/>
+          <w:sz w:val="24"/>
+          <w:szCs w:val="24"/>
+        </w:rPr>
+        <w:t>network. YOLO</w:t>
+      </w:r>
+      <w:r>
+        <w:rPr>
+          <w:rFonts w:ascii="Times New Roman" w:hAnsi="Times New Roman" w:cs="Times New Roman"/>
+          <w:sz w:val="24"/>
+          <w:szCs w:val="24"/>
+        </w:rPr>
+        <w:t xml:space="preserve"> models are known for their real-time object detection capabilities. They process the entire image in a single forward pass, resulting in faster inference times.</w:t>
+      </w:r>
+      <w:r>
+        <w:rPr>
+          <w:rFonts w:ascii="Times New Roman" w:hAnsi="Times New Roman" w:cs="Times New Roman"/>
+          <w:sz w:val="24"/>
+          <w:szCs w:val="24"/>
+        </w:rPr>
+        <w:t xml:space="preserve"> </w:t>
+      </w:r>
+      <w:r>
+        <w:rPr>
+          <w:rFonts w:ascii="Times New Roman" w:hAnsi="Times New Roman" w:cs="Times New Roman"/>
+          <w:sz w:val="24"/>
+          <w:szCs w:val="24"/>
+        </w:rPr>
+        <w:t>YOLO models sacrifice some accuracy for speed. They prioritize detecting larger objects and can struggle with small objects or objects close together. However, newer versions of YOLO, such as YOLOv4, have improved accuracy by incorporating various techniques.</w:t>
+      </w:r>
+      <w:r>
+        <w:rPr>
+          <w:rFonts w:ascii="Times New Roman" w:hAnsi="Times New Roman" w:cs="Times New Roman"/>
+          <w:sz w:val="24"/>
+          <w:szCs w:val="24"/>
+        </w:rPr>
+        <w:t xml:space="preserve"> </w:t>
+      </w:r>
+      <w:r>
+        <w:rPr>
+          <w:rFonts w:ascii="Times New Roman" w:hAnsi="Times New Roman" w:cs="Times New Roman"/>
+          <w:sz w:val="24"/>
+          <w:szCs w:val="24"/>
+        </w:rPr>
+        <w:t>YOLO models excel in detecting larger objects and objects with moderate density. They can struggle with small objects and densely packed scenes.</w:t>
+      </w:r>
+    </w:p>
+    <w:p>
+      <w:pPr>
+        <w:ind w:firstLine="360"/>
+        <w:jc w:val="both"/>
+        <w:rPr>
+          <w:rFonts w:ascii="Times New Roman" w:hAnsi="Times New Roman" w:cs="Times New Roman"/>
+          <w:sz w:val="24"/>
+          <w:szCs w:val="24"/>
+        </w:rPr>
+      </w:pPr>
+      <w:r>
+        <w:rPr>
+          <w:rFonts w:ascii="Times New Roman" w:hAnsi="Times New Roman" w:cs="Times New Roman"/>
+          <w:sz w:val="24"/>
+          <w:szCs w:val="24"/>
+        </w:rPr>
+        <w:t>In summary, i</w:t>
+      </w:r>
+      <w:r>
+        <w:rPr>
+          <w:rFonts w:ascii="Times New Roman" w:hAnsi="Times New Roman" w:cs="Times New Roman"/>
+          <w:sz w:val="24"/>
+          <w:szCs w:val="24"/>
+        </w:rPr>
+        <w:t>f accuracy is the primary concern and real-time performance is not critical, the R-CNN family is a good choice. On the other hand, if real-time performance is crucial, and some loss in accuracy is acceptable, the YOLO family is a more suitable option</w:t>
+      </w:r>
+      <w:r>
+        <w:rPr>
+          <w:rFonts w:ascii="Times New Roman" w:hAnsi="Times New Roman" w:cs="Times New Roman"/>
+          <w:sz w:val="24"/>
+          <w:szCs w:val="24"/>
+        </w:rPr>
+        <w:t>, that’s why we chose the YOLO family.</w:t>
+      </w:r>
+    </w:p>
+    <w:p>
+      <w:pPr>
+        <w:pStyle w:val="Cmsor2"/>
         <w:numPr>
           <w:ilvl w:val="1"/>
           <w:numId w:val="1"/>
         </w:numPr>
+        <w:jc w:val="both"/>
         <w:rPr>
           <w:rFonts w:ascii="Times New Roman" w:hAnsi="Times New Roman" w:cs="Times New Roman"/>
           <w:b/>
@@ -1876,13 +2030,13 @@
     </w:p>
     <w:p>
       <w:pPr>
-        <w:pStyle w:val="ListParagraph"/>
-        <w:ind w:left="1068"/>
+        <w:jc w:val="both"/>
       </w:pPr>
     </w:p>
     <w:p>
       <w:pPr>
         <w:ind w:firstLine="360"/>
+        <w:jc w:val="both"/>
         <w:rPr>
           <w:rFonts w:ascii="Times New Roman" w:hAnsi="Times New Roman" w:cs="Times New Roman"/>
           <w:sz w:val="24"/>
@@ -1901,6 +2055,7 @@
     <w:p>
       <w:pPr>
         <w:ind w:firstLine="360"/>
+        <w:jc w:val="both"/>
         <w:rPr>
           <w:rFonts w:ascii="Times New Roman" w:hAnsi="Times New Roman" w:cs="Times New Roman"/>
           <w:sz w:val="24"/>
@@ -1918,11 +2073,12 @@
     </w:p>
     <w:p>
       <w:pPr>
-        <w:pStyle w:val="ListParagraph"/>
+        <w:pStyle w:val="Listaszerbekezds"/>
         <w:numPr>
           <w:ilvl w:val="0"/>
           <w:numId w:val="2"/>
         </w:numPr>
+        <w:jc w:val="both"/>
         <w:rPr>
           <w:rFonts w:ascii="Times New Roman" w:hAnsi="Times New Roman" w:cs="Times New Roman"/>
           <w:sz w:val="24"/>
@@ -1974,11 +2130,12 @@
     </w:p>
     <w:p>
       <w:pPr>
-        <w:pStyle w:val="ListParagraph"/>
+        <w:pStyle w:val="Listaszerbekezds"/>
         <w:numPr>
           <w:ilvl w:val="0"/>
           <w:numId w:val="2"/>
         </w:numPr>
+        <w:jc w:val="both"/>
         <w:rPr>
           <w:rFonts w:ascii="Times New Roman" w:hAnsi="Times New Roman" w:cs="Times New Roman"/>
           <w:sz w:val="24"/>
@@ -2023,11 +2180,12 @@
     </w:p>
     <w:p>
       <w:pPr>
-        <w:pStyle w:val="ListParagraph"/>
+        <w:pStyle w:val="Listaszerbekezds"/>
         <w:numPr>
           <w:ilvl w:val="0"/>
           <w:numId w:val="2"/>
         </w:numPr>
+        <w:jc w:val="both"/>
         <w:rPr>
           <w:rFonts w:ascii="Times New Roman" w:hAnsi="Times New Roman" w:cs="Times New Roman"/>
           <w:sz w:val="24"/>
@@ -2073,18 +2231,20 @@
     <w:p>
       <w:pPr>
         <w:ind w:firstLine="360"/>
-        <w:rPr>
-          <w:rFonts w:ascii="Times New Roman" w:hAnsi="Times New Roman" w:cs="Times New Roman"/>
-          <w:sz w:val="24"/>
-          <w:szCs w:val="24"/>
-        </w:rPr>
-      </w:pPr>
-      <w:r>
-        <w:rPr>
-          <w:rFonts w:ascii="Times New Roman" w:hAnsi="Times New Roman" w:cs="Times New Roman"/>
-          <w:sz w:val="24"/>
-          <w:szCs w:val="24"/>
-        </w:rPr>
+        <w:jc w:val="both"/>
+        <w:rPr>
+          <w:rFonts w:ascii="Times New Roman" w:hAnsi="Times New Roman" w:cs="Times New Roman"/>
+          <w:sz w:val="24"/>
+          <w:szCs w:val="24"/>
+        </w:rPr>
+      </w:pPr>
+      <w:r>
+        <w:rPr>
+          <w:rFonts w:ascii="Times New Roman" w:hAnsi="Times New Roman" w:cs="Times New Roman"/>
+          <w:sz w:val="24"/>
+          <w:szCs w:val="24"/>
+        </w:rPr>
+        <w:lastRenderedPageBreak/>
         <w:t>In addition to that, YOLO predicts the corresponding number c for the predicted class as well as the probabili</w:t>
       </w:r>
       <w:r>
@@ -2124,6 +2284,7 @@
     <w:p>
       <w:pPr>
         <w:ind w:firstLine="360"/>
+        <w:jc w:val="both"/>
         <w:rPr>
           <w:rFonts w:ascii="Times New Roman" w:hAnsi="Times New Roman" w:cs="Times New Roman"/>
           <w:color w:val="000000"/>
@@ -2175,6 +2336,7 @@
     </w:p>
     <w:p>
       <w:pPr>
+        <w:jc w:val="both"/>
         <w:rPr>
           <w:rFonts w:ascii="Times New Roman" w:hAnsi="Times New Roman" w:cs="Times New Roman"/>
           <w:sz w:val="24"/>
@@ -2192,6 +2354,7 @@
     </w:p>
     <w:p>
       <w:pPr>
+        <w:jc w:val="both"/>
         <w:rPr>
           <w:rFonts w:ascii="Times New Roman" w:eastAsiaTheme="minorEastAsia" w:hAnsi="Times New Roman" w:cs="Times New Roman"/>
           <w:sz w:val="24"/>
@@ -2561,6 +2724,7 @@
     </w:p>
     <w:p>
       <w:pPr>
+        <w:jc w:val="both"/>
         <w:rPr>
           <w:rFonts w:ascii="Times New Roman" w:eastAsiaTheme="minorEastAsia" w:hAnsi="Times New Roman" w:cs="Times New Roman"/>
           <w:sz w:val="24"/>
@@ -2615,34 +2779,66 @@
           <w:sz w:val="24"/>
           <w:szCs w:val="24"/>
         </w:rPr>
-        <w:t xml:space="preserve"> and </w:t>
-      </w:r>
-      <w:proofErr w:type="gramStart"/>
+        <w:t xml:space="preserve"> and B</w:t>
+      </w:r>
       <w:r>
         <w:rPr>
           <w:rFonts w:ascii="Times New Roman" w:eastAsiaTheme="minorEastAsia" w:hAnsi="Times New Roman" w:cs="Times New Roman"/>
           <w:sz w:val="24"/>
           <w:szCs w:val="24"/>
-        </w:rPr>
-        <w:t>B</w:t>
+          <w:vertAlign w:val="subscript"/>
+        </w:rPr>
+        <w:t>y</w:t>
       </w:r>
       <w:r>
         <w:rPr>
           <w:rFonts w:ascii="Times New Roman" w:eastAsiaTheme="minorEastAsia" w:hAnsi="Times New Roman" w:cs="Times New Roman"/>
           <w:sz w:val="24"/>
           <w:szCs w:val="24"/>
+        </w:rPr>
+        <w:t xml:space="preserve"> are coordinates of the center of the boundin</w:t>
+      </w:r>
+      <w:r>
+        <w:rPr>
+          <w:rFonts w:ascii="Times New Roman" w:eastAsiaTheme="minorEastAsia" w:hAnsi="Times New Roman" w:cs="Times New Roman"/>
+          <w:sz w:val="24"/>
+          <w:szCs w:val="24"/>
+        </w:rPr>
+        <w:t>g box, relative to the cell, B</w:t>
+      </w:r>
+      <w:r>
+        <w:rPr>
+          <w:rFonts w:ascii="Times New Roman" w:eastAsiaTheme="minorEastAsia" w:hAnsi="Times New Roman" w:cs="Times New Roman"/>
+          <w:sz w:val="24"/>
+          <w:szCs w:val="24"/>
           <w:vertAlign w:val="subscript"/>
         </w:rPr>
+        <w:t>x</w:t>
+      </w:r>
+      <w:r>
+        <w:rPr>
+          <w:rFonts w:ascii="Times New Roman" w:eastAsiaTheme="minorEastAsia" w:hAnsi="Times New Roman" w:cs="Times New Roman"/>
+          <w:sz w:val="24"/>
+          <w:szCs w:val="24"/>
+        </w:rPr>
+        <w:t xml:space="preserve"> and B</w:t>
+      </w:r>
+      <w:r>
+        <w:rPr>
+          <w:rFonts w:ascii="Times New Roman" w:eastAsiaTheme="minorEastAsia" w:hAnsi="Times New Roman" w:cs="Times New Roman"/>
+          <w:sz w:val="24"/>
+          <w:szCs w:val="24"/>
+          <w:vertAlign w:val="subscript"/>
+        </w:rPr>
         <w:t>y</w:t>
       </w:r>
-      <w:proofErr w:type="gramEnd"/>
       <w:r>
         <w:rPr>
           <w:rFonts w:ascii="Times New Roman" w:eastAsiaTheme="minorEastAsia" w:hAnsi="Times New Roman" w:cs="Times New Roman"/>
           <w:sz w:val="24"/>
           <w:szCs w:val="24"/>
         </w:rPr>
-        <w:t xml:space="preserve"> are coordinates of the center of the boundin</w:t>
+        <w:t xml:space="preserve"> are width and height of the bounding box </w:t>
       </w:r>
       <w:r>
         <w:rPr>
@@ -2650,7 +2846,7 @@
           <w:sz w:val="24"/>
           <w:szCs w:val="24"/>
         </w:rPr>
-        <w:t>g box, relative to the cell, B</w:t>
+        <w:t>relative to the whole image, C</w:t>
       </w:r>
       <w:r>
         <w:rPr>
@@ -2659,7 +2855,7 @@
           <w:szCs w:val="24"/>
           <w:vertAlign w:val="subscript"/>
         </w:rPr>
-        <w:t>x</w:t>
+        <w:t>1</w:t>
       </w:r>
       <w:r>
         <w:rPr>
@@ -2667,7 +2863,7 @@
           <w:sz w:val="24"/>
           <w:szCs w:val="24"/>
         </w:rPr>
-        <w:t xml:space="preserve"> and B</w:t>
+        <w:t xml:space="preserve"> and C</w:t>
       </w:r>
       <w:r>
         <w:rPr>
@@ -2676,7 +2872,7 @@
           <w:szCs w:val="24"/>
           <w:vertAlign w:val="subscript"/>
         </w:rPr>
-        <w:t>y</w:t>
+        <w:t>2</w:t>
       </w:r>
       <w:r>
         <w:rPr>
@@ -2684,7 +2880,7 @@
           <w:sz w:val="24"/>
           <w:szCs w:val="24"/>
         </w:rPr>
-        <w:t xml:space="preserve"> are width and height of the bounding box </w:t>
+        <w:t xml:space="preserve"> are 0 or 1 depending on which class </w:t>
       </w:r>
       <w:r>
         <w:rPr>
@@ -2692,7 +2888,7 @@
           <w:sz w:val="24"/>
           <w:szCs w:val="24"/>
         </w:rPr>
-        <w:t>relative to the whole image, C</w:t>
+        <w:t>represents the bounding box (C</w:t>
       </w:r>
       <w:r>
         <w:rPr>
@@ -2709,7 +2905,7 @@
           <w:sz w:val="24"/>
           <w:szCs w:val="24"/>
         </w:rPr>
-        <w:t xml:space="preserve"> and C</w:t>
+        <w:t xml:space="preserve"> for car and C</w:t>
       </w:r>
       <w:r>
         <w:rPr>
@@ -2726,24 +2922,73 @@
           <w:sz w:val="24"/>
           <w:szCs w:val="24"/>
         </w:rPr>
-        <w:t xml:space="preserve"> are 0 or 1 depending on which class </w:t>
+        <w:t xml:space="preserve"> for truck). Vector (C</w:t>
       </w:r>
       <w:r>
         <w:rPr>
           <w:rFonts w:ascii="Times New Roman" w:eastAsiaTheme="minorEastAsia" w:hAnsi="Times New Roman" w:cs="Times New Roman"/>
           <w:sz w:val="24"/>
           <w:szCs w:val="24"/>
-        </w:rPr>
-        <w:t>represents the bounding box (C</w:t>
+          <w:vertAlign w:val="subscript"/>
+        </w:rPr>
+        <w:t>1, 1</w:t>
       </w:r>
       <w:r>
         <w:rPr>
           <w:rFonts w:ascii="Times New Roman" w:eastAsiaTheme="minorEastAsia" w:hAnsi="Times New Roman" w:cs="Times New Roman"/>
           <w:sz w:val="24"/>
           <w:szCs w:val="24"/>
+        </w:rPr>
+        <w:t xml:space="preserve">) consists of </w:t>
+      </w:r>
+      <w:r>
+        <w:rPr>
+          <w:rFonts w:ascii="Times New Roman" w:eastAsiaTheme="minorEastAsia" w:hAnsi="Times New Roman" w:cs="Times New Roman"/>
+          <w:sz w:val="24"/>
+          <w:szCs w:val="24"/>
+        </w:rPr>
+        <w:t>symbols</w:t>
+      </w:r>
+      <w:r>
+        <w:rPr>
+          <w:rFonts w:ascii="Times New Roman" w:eastAsiaTheme="minorEastAsia" w:hAnsi="Times New Roman" w:cs="Times New Roman"/>
+          <w:sz w:val="24"/>
+          <w:szCs w:val="24"/>
+        </w:rPr>
+        <w:t xml:space="preserve"> </w:t>
+      </w:r>
+      <w:r>
+        <w:rPr>
+          <w:rFonts w:ascii="Times New Roman" w:eastAsiaTheme="minorEastAsia" w:hAnsi="Times New Roman" w:cs="Times New Roman"/>
+          <w:sz w:val="24"/>
+          <w:szCs w:val="24"/>
+        </w:rPr>
+        <w:t>?</w:t>
+      </w:r>
+      <w:r>
+        <w:rPr>
+          <w:rFonts w:ascii="Times New Roman" w:eastAsiaTheme="minorEastAsia" w:hAnsi="Times New Roman" w:cs="Times New Roman"/>
+          <w:sz w:val="24"/>
+          <w:szCs w:val="24"/>
+        </w:rPr>
+        <w:t xml:space="preserve"> bec</w:t>
+      </w:r>
+      <w:r>
+        <w:rPr>
+          <w:rFonts w:ascii="Times New Roman" w:eastAsiaTheme="minorEastAsia" w:hAnsi="Times New Roman" w:cs="Times New Roman"/>
+          <w:sz w:val="24"/>
+          <w:szCs w:val="24"/>
+        </w:rPr>
+        <w:t>ause if the first component (P</w:t>
+      </w:r>
+      <w:r>
+        <w:rPr>
+          <w:rFonts w:ascii="Times New Roman" w:eastAsiaTheme="minorEastAsia" w:hAnsi="Times New Roman" w:cs="Times New Roman"/>
+          <w:sz w:val="24"/>
+          <w:szCs w:val="24"/>
           <w:vertAlign w:val="subscript"/>
         </w:rPr>
-        <w:t>1</w:t>
+        <w:t>c</w:t>
       </w:r>
       <w:r>
         <w:rPr>
@@ -2751,50 +2996,53 @@
           <w:sz w:val="24"/>
           <w:szCs w:val="24"/>
         </w:rPr>
-        <w:t xml:space="preserve"> for car and C</w:t>
-      </w:r>
-      <w:r>
+        <w:t>) is equal to zero, then the rest of the components can have random numbers are they are not taken into consideration.</w:t>
+      </w:r>
+    </w:p>
+    <w:p>
+      <w:pPr>
+        <w:ind w:firstLine="708"/>
+        <w:jc w:val="both"/>
         <w:rPr>
           <w:rFonts w:ascii="Times New Roman" w:eastAsiaTheme="minorEastAsia" w:hAnsi="Times New Roman" w:cs="Times New Roman"/>
           <w:sz w:val="24"/>
           <w:szCs w:val="24"/>
-          <w:vertAlign w:val="subscript"/>
-        </w:rPr>
-        <w:t>2</w:t>
-      </w:r>
+        </w:rPr>
+      </w:pPr>
       <w:r>
         <w:rPr>
           <w:rFonts w:ascii="Times New Roman" w:eastAsiaTheme="minorEastAsia" w:hAnsi="Times New Roman" w:cs="Times New Roman"/>
           <w:sz w:val="24"/>
           <w:szCs w:val="24"/>
         </w:rPr>
-        <w:t xml:space="preserve"> for truck). Vector (C</w:t>
+        <w:t>Next, if we take the cell that contains the center of the blue bounding box with the cat, we’ll have a vector</w:t>
       </w:r>
       <w:r>
         <w:rPr>
           <w:rFonts w:ascii="Times New Roman" w:eastAsiaTheme="minorEastAsia" w:hAnsi="Times New Roman" w:cs="Times New Roman"/>
           <w:sz w:val="24"/>
           <w:szCs w:val="24"/>
-          <w:vertAlign w:val="subscript"/>
-        </w:rPr>
-        <w:t>1, 1</w:t>
-      </w:r>
-      <w:r>
+        </w:rPr>
+        <w:t>.</w:t>
+      </w:r>
+    </w:p>
+    <w:p>
+      <w:pPr>
+        <w:ind w:firstLine="708"/>
+        <w:jc w:val="both"/>
         <w:rPr>
           <w:rFonts w:ascii="Times New Roman" w:eastAsiaTheme="minorEastAsia" w:hAnsi="Times New Roman" w:cs="Times New Roman"/>
           <w:sz w:val="24"/>
           <w:szCs w:val="24"/>
         </w:rPr>
-        <w:t xml:space="preserve">) consists of </w:t>
-      </w:r>
-      <w:proofErr w:type="gramStart"/>
+      </w:pPr>
       <w:r>
         <w:rPr>
           <w:rFonts w:ascii="Times New Roman" w:eastAsiaTheme="minorEastAsia" w:hAnsi="Times New Roman" w:cs="Times New Roman"/>
           <w:sz w:val="24"/>
           <w:szCs w:val="24"/>
         </w:rPr>
-        <w:t>symbols</w:t>
+        <w:t>Following this procedure, if we define one vector for each grid cell, the whole image is represented with nine vectors with size 7 or 3x3x7 tensor. This means that in our data set, each image sample is labeled with one 3x3x7 tensor. Using that data set, we are able to create a training and test set and train the convolutional network, which is exactly how YOLO works</w:t>
       </w:r>
       <w:r>
         <w:rPr>
@@ -2802,7 +3050,7 @@
           <w:sz w:val="24"/>
           <w:szCs w:val="24"/>
         </w:rPr>
-        <w:t xml:space="preserve"> </w:t>
+        <w:t xml:space="preserve"> [1]</w:t>
       </w:r>
       <w:r>
         <w:rPr>
@@ -2810,119 +3058,27 @@
           <w:sz w:val="24"/>
           <w:szCs w:val="24"/>
         </w:rPr>
-        <w:t>?</w:t>
-      </w:r>
-      <w:proofErr w:type="gramEnd"/>
-      <w:r>
+        <w:t>.</w:t>
+      </w:r>
+    </w:p>
+    <w:p>
+      <w:pPr>
+        <w:jc w:val="both"/>
         <w:rPr>
           <w:rFonts w:ascii="Times New Roman" w:eastAsiaTheme="minorEastAsia" w:hAnsi="Times New Roman" w:cs="Times New Roman"/>
           <w:sz w:val="24"/>
           <w:szCs w:val="24"/>
         </w:rPr>
-        <w:t xml:space="preserve"> bec</w:t>
-      </w:r>
-      <w:r>
-        <w:rPr>
-          <w:rFonts w:ascii="Times New Roman" w:eastAsiaTheme="minorEastAsia" w:hAnsi="Times New Roman" w:cs="Times New Roman"/>
-          <w:sz w:val="24"/>
-          <w:szCs w:val="24"/>
-        </w:rPr>
-        <w:t>ause if the first component (P</w:t>
-      </w:r>
-      <w:r>
-        <w:rPr>
-          <w:rFonts w:ascii="Times New Roman" w:eastAsiaTheme="minorEastAsia" w:hAnsi="Times New Roman" w:cs="Times New Roman"/>
-          <w:sz w:val="24"/>
-          <w:szCs w:val="24"/>
-          <w:vertAlign w:val="subscript"/>
-        </w:rPr>
-        <w:t>c</w:t>
-      </w:r>
-      <w:r>
-        <w:rPr>
-          <w:rFonts w:ascii="Times New Roman" w:eastAsiaTheme="minorEastAsia" w:hAnsi="Times New Roman" w:cs="Times New Roman"/>
-          <w:sz w:val="24"/>
-          <w:szCs w:val="24"/>
-        </w:rPr>
-        <w:t>) is equal to zero, then the rest of the components can have random numbers are they are not taken into consideration.</w:t>
-      </w:r>
-    </w:p>
-    <w:p>
-      <w:pPr>
-        <w:ind w:firstLine="708"/>
-        <w:rPr>
-          <w:rFonts w:ascii="Times New Roman" w:eastAsiaTheme="minorEastAsia" w:hAnsi="Times New Roman" w:cs="Times New Roman"/>
-          <w:sz w:val="24"/>
-          <w:szCs w:val="24"/>
-        </w:rPr>
-      </w:pPr>
-      <w:r>
-        <w:rPr>
-          <w:rFonts w:ascii="Times New Roman" w:eastAsiaTheme="minorEastAsia" w:hAnsi="Times New Roman" w:cs="Times New Roman"/>
-          <w:sz w:val="24"/>
-          <w:szCs w:val="24"/>
-        </w:rPr>
-        <w:t>Next, if we take the cell that contains the center of the blue bounding box with the cat, we’ll have a vector</w:t>
-      </w:r>
-      <w:r>
-        <w:rPr>
-          <w:rFonts w:ascii="Times New Roman" w:eastAsiaTheme="minorEastAsia" w:hAnsi="Times New Roman" w:cs="Times New Roman"/>
-          <w:sz w:val="24"/>
-          <w:szCs w:val="24"/>
-        </w:rPr>
-        <w:t>.</w:t>
-      </w:r>
-    </w:p>
-    <w:p>
-      <w:pPr>
-        <w:ind w:firstLine="708"/>
-        <w:rPr>
-          <w:rFonts w:ascii="Times New Roman" w:eastAsiaTheme="minorEastAsia" w:hAnsi="Times New Roman" w:cs="Times New Roman"/>
-          <w:sz w:val="24"/>
-          <w:szCs w:val="24"/>
-        </w:rPr>
-      </w:pPr>
-      <w:r>
-        <w:rPr>
-          <w:rFonts w:ascii="Times New Roman" w:eastAsiaTheme="minorEastAsia" w:hAnsi="Times New Roman" w:cs="Times New Roman"/>
-          <w:sz w:val="24"/>
-          <w:szCs w:val="24"/>
-        </w:rPr>
-        <w:t>Following this procedure, if we define one vector for each grid cell, the whole image is represented with nine vectors with size 7 or 3x3x7 tensor. This means that in our data set, each image sample is labeled with one 3x3x7 tensor. Using that data set, we are able to create a training and test set and train the convolutional network, which is exactly how YOLO works</w:t>
-      </w:r>
-      <w:r>
-        <w:rPr>
-          <w:rFonts w:ascii="Times New Roman" w:eastAsiaTheme="minorEastAsia" w:hAnsi="Times New Roman" w:cs="Times New Roman"/>
-          <w:sz w:val="24"/>
-          <w:szCs w:val="24"/>
-        </w:rPr>
-        <w:t xml:space="preserve"> [1]</w:t>
-      </w:r>
-      <w:r>
-        <w:rPr>
-          <w:rFonts w:ascii="Times New Roman" w:eastAsiaTheme="minorEastAsia" w:hAnsi="Times New Roman" w:cs="Times New Roman"/>
-          <w:sz w:val="24"/>
-          <w:szCs w:val="24"/>
-        </w:rPr>
-        <w:t>.</w:t>
-      </w:r>
-    </w:p>
-    <w:p>
-      <w:pPr>
-        <w:rPr>
-          <w:rFonts w:ascii="Times New Roman" w:eastAsiaTheme="minorEastAsia" w:hAnsi="Times New Roman" w:cs="Times New Roman"/>
-          <w:sz w:val="24"/>
-          <w:szCs w:val="24"/>
-        </w:rPr>
-      </w:pPr>
-    </w:p>
-    <w:p>
-      <w:pPr>
-        <w:pStyle w:val="ListParagraph"/>
+      </w:pPr>
+    </w:p>
+    <w:p>
+      <w:pPr>
+        <w:pStyle w:val="Listaszerbekezds"/>
         <w:numPr>
           <w:ilvl w:val="1"/>
           <w:numId w:val="1"/>
         </w:numPr>
+        <w:jc w:val="both"/>
         <w:outlineLvl w:val="1"/>
         <w:rPr>
           <w:rFonts w:ascii="Times New Roman" w:eastAsiaTheme="minorEastAsia" w:hAnsi="Times New Roman" w:cs="Times New Roman"/>
@@ -2938,7 +3094,6 @@
           <w:sz w:val="28"/>
           <w:szCs w:val="28"/>
         </w:rPr>
-        <w:lastRenderedPageBreak/>
         <w:t xml:space="preserve"> </w:t>
       </w:r>
       <w:bookmarkStart w:id="3" w:name="_Toc136267275"/>
@@ -2964,40 +3119,46 @@
     </w:p>
     <w:p>
       <w:pPr>
-        <w:ind w:left="708"/>
-        <w:outlineLvl w:val="1"/>
+        <w:jc w:val="both"/>
         <w:rPr>
           <w:rFonts w:ascii="Times New Roman" w:eastAsiaTheme="minorEastAsia" w:hAnsi="Times New Roman" w:cs="Times New Roman"/>
-          <w:b/>
-          <w:sz w:val="28"/>
-          <w:szCs w:val="28"/>
-        </w:rPr>
-      </w:pPr>
-    </w:p>
-    <w:p>
-      <w:pPr>
-        <w:ind w:firstLine="708"/>
+          <w:sz w:val="24"/>
+          <w:szCs w:val="24"/>
+        </w:rPr>
+      </w:pPr>
+      <w:r>
         <w:rPr>
           <w:rFonts w:ascii="Times New Roman" w:eastAsiaTheme="minorEastAsia" w:hAnsi="Times New Roman" w:cs="Times New Roman"/>
           <w:sz w:val="24"/>
           <w:szCs w:val="24"/>
         </w:rPr>
-      </w:pPr>
+        <w:t>As mentioned in the previous chapter, the detection was performed using the YOLO algorithm, which was able to achieve accurate detection, and is therefore used in the following.</w:t>
+      </w:r>
       <w:r>
         <w:rPr>
           <w:rFonts w:ascii="Times New Roman" w:eastAsiaTheme="minorEastAsia" w:hAnsi="Times New Roman" w:cs="Times New Roman"/>
           <w:sz w:val="24"/>
           <w:szCs w:val="24"/>
         </w:rPr>
-        <w:t>As mentioned in the previous chapter, the detection was performed using the YOLO algorithm, which was able to achieve accurate detection, and is therefore used in the following.</w:t>
-      </w:r>
-      <w:r>
+        <w:t xml:space="preserve"> </w:t>
+      </w:r>
+    </w:p>
+    <w:p>
+      <w:pPr>
+        <w:jc w:val="both"/>
         <w:rPr>
           <w:rFonts w:ascii="Times New Roman" w:eastAsiaTheme="minorEastAsia" w:hAnsi="Times New Roman" w:cs="Times New Roman"/>
           <w:sz w:val="24"/>
           <w:szCs w:val="24"/>
         </w:rPr>
-        <w:t xml:space="preserve"> </w:t>
+      </w:pPr>
+      <w:r>
+        <w:rPr>
+          <w:rFonts w:ascii="Times New Roman" w:eastAsiaTheme="minorEastAsia" w:hAnsi="Times New Roman" w:cs="Times New Roman"/>
+          <w:sz w:val="24"/>
+          <w:szCs w:val="24"/>
+        </w:rPr>
+        <w:t xml:space="preserve">First, we tried to </w:t>
       </w:r>
     </w:p>
     <w:p>
@@ -3007,17 +3168,14 @@
       </w:pPr>
       <w:r>
         <w:rPr>
-          <w:rFonts w:ascii="Times New Roman" w:eastAsiaTheme="minorEastAsia" w:hAnsi="Times New Roman" w:cs="Times New Roman"/>
           <w:noProof/>
-          <w:sz w:val="24"/>
-          <w:szCs w:val="24"/>
-          <w:lang w:val="hu-HU" w:eastAsia="hu-HU"/>
-        </w:rPr>
+        </w:rPr>
+        <w:lastRenderedPageBreak/>
         <w:drawing>
-          <wp:inline distT="0" distB="0" distL="0" distR="0" wp14:anchorId="0F6964BA" wp14:editId="5949F582">
-            <wp:extent cx="4303059" cy="3608650"/>
-            <wp:effectExtent l="0" t="0" r="2540" b="0"/>
-            <wp:docPr id="10" name="Kép 10"/>
+          <wp:inline distT="0" distB="0" distL="0" distR="0" wp14:anchorId="7BF463C6" wp14:editId="15DAB44E">
+            <wp:extent cx="2887980" cy="5134350"/>
+            <wp:effectExtent l="0" t="0" r="7620" b="9525"/>
+            <wp:docPr id="5" name="Kép 5"/>
             <wp:cNvGraphicFramePr>
               <a:graphicFrameLocks xmlns:a="http://schemas.openxmlformats.org/drawingml/2006/main" noChangeAspect="1"/>
             </wp:cNvGraphicFramePr>
@@ -3025,29 +3183,36 @@
               <a:graphicData uri="http://schemas.openxmlformats.org/drawingml/2006/picture">
                 <pic:pic xmlns:pic="http://schemas.openxmlformats.org/drawingml/2006/picture">
                   <pic:nvPicPr>
-                    <pic:cNvPr id="10" name="b25lY21zOjY4N2ZhYmI3LTgyODgtNDQxNy1hMzIxLWZmMDI1Mzg4NGY2OTpkMGM4MTM0Yi05Mjk0LTRiMDQtYTBhNS1hODQwMTUxOWZlODY=.jpg"/>
-                    <pic:cNvPicPr/>
+                    <pic:cNvPr id="0" name="Picture 1"/>
+                    <pic:cNvPicPr>
+                      <a:picLocks noChangeAspect="1" noChangeArrowheads="1"/>
+                    </pic:cNvPicPr>
                   </pic:nvPicPr>
                   <pic:blipFill>
-                    <a:blip r:embed="rId8">
+                    <a:blip r:embed="rId8" cstate="print">
                       <a:extLst>
                         <a:ext uri="{28A0092B-C50C-407E-A947-70E740481C1C}">
                           <a14:useLocalDpi xmlns:a14="http://schemas.microsoft.com/office/drawing/2010/main" val="0"/>
                         </a:ext>
                       </a:extLst>
                     </a:blip>
+                    <a:srcRect/>
                     <a:stretch>
                       <a:fillRect/>
                     </a:stretch>
                   </pic:blipFill>
-                  <pic:spPr>
+                  <pic:spPr bwMode="auto">
                     <a:xfrm>
                       <a:off x="0" y="0"/>
-                      <a:ext cx="4317053" cy="3620386"/>
+                      <a:ext cx="2893223" cy="5143671"/>
                     </a:xfrm>
                     <a:prstGeom prst="rect">
                       <a:avLst/>
                     </a:prstGeom>
+                    <a:noFill/>
+                    <a:ln>
+                      <a:noFill/>
+                    </a:ln>
                   </pic:spPr>
                 </pic:pic>
               </a:graphicData>
@@ -3058,30 +3223,30 @@
     </w:p>
     <w:p>
       <w:pPr>
-        <w:pStyle w:val="Caption"/>
+        <w:pStyle w:val="Kpalrs"/>
         <w:jc w:val="center"/>
       </w:pPr>
       <w:r>
         <w:rPr>
           <w:rFonts w:ascii="Times New Roman" w:eastAsiaTheme="minorEastAsia" w:hAnsi="Times New Roman" w:cs="Times New Roman"/>
-          <w:sz w:val="24"/>
-          <w:szCs w:val="24"/>
+          <w:sz w:val="20"/>
+          <w:szCs w:val="20"/>
         </w:rPr>
         <w:fldChar w:fldCharType="begin"/>
       </w:r>
       <w:r>
         <w:rPr>
           <w:rFonts w:ascii="Times New Roman" w:eastAsiaTheme="minorEastAsia" w:hAnsi="Times New Roman" w:cs="Times New Roman"/>
-          <w:sz w:val="24"/>
-          <w:szCs w:val="24"/>
+          <w:sz w:val="20"/>
+          <w:szCs w:val="20"/>
         </w:rPr>
         <w:instrText xml:space="preserve"> SEQ ábra \* ARABIC </w:instrText>
       </w:r>
       <w:r>
         <w:rPr>
           <w:rFonts w:ascii="Times New Roman" w:eastAsiaTheme="minorEastAsia" w:hAnsi="Times New Roman" w:cs="Times New Roman"/>
-          <w:sz w:val="24"/>
-          <w:szCs w:val="24"/>
+          <w:sz w:val="20"/>
+          <w:szCs w:val="20"/>
         </w:rPr>
         <w:fldChar w:fldCharType="separate"/>
       </w:r>
@@ -3089,46 +3254,35 @@
         <w:rPr>
           <w:rFonts w:ascii="Times New Roman" w:eastAsiaTheme="minorEastAsia" w:hAnsi="Times New Roman" w:cs="Times New Roman"/>
           <w:noProof/>
-          <w:sz w:val="24"/>
-          <w:szCs w:val="24"/>
+          <w:sz w:val="20"/>
+          <w:szCs w:val="20"/>
         </w:rPr>
         <w:t>2</w:t>
       </w:r>
       <w:r>
         <w:rPr>
           <w:rFonts w:ascii="Times New Roman" w:eastAsiaTheme="minorEastAsia" w:hAnsi="Times New Roman" w:cs="Times New Roman"/>
-          <w:sz w:val="24"/>
-          <w:szCs w:val="24"/>
+          <w:sz w:val="20"/>
+          <w:szCs w:val="20"/>
         </w:rPr>
         <w:fldChar w:fldCharType="end"/>
       </w:r>
       <w:r>
-        <w:t>. figure</w:t>
-      </w:r>
-      <w:r>
-        <w:t xml:space="preserve"> YOLO </w:t>
-      </w:r>
-      <w:proofErr w:type="spellStart"/>
-      <w:r>
-        <w:t>működés</w:t>
-      </w:r>
-      <w:proofErr w:type="spellEnd"/>
+        <w:rPr>
+          <w:sz w:val="14"/>
+          <w:szCs w:val="14"/>
+        </w:rPr>
+        <w:t xml:space="preserve">. </w:t>
+      </w:r>
+      <w:r>
+        <w:t>figure</w:t>
+      </w:r>
       <w:r>
         <w:t xml:space="preserve"> </w:t>
       </w:r>
-      <w:proofErr w:type="spellStart"/>
-      <w:r>
-        <w:t>közben</w:t>
-      </w:r>
-      <w:proofErr w:type="spellEnd"/>
-      <w:r>
-        <w:t xml:space="preserve"> </w:t>
-      </w:r>
-      <w:proofErr w:type="spellStart"/>
-      <w:r>
-        <w:t>autókon</w:t>
-      </w:r>
-      <w:proofErr w:type="spellEnd"/>
+      <w:r>
+        <w:t>Vehicle detection with the YOLOv8s model</w:t>
+      </w:r>
     </w:p>
     <w:p>
       <w:pPr>
@@ -3145,25 +3299,7 @@
           <w:sz w:val="24"/>
           <w:szCs w:val="24"/>
         </w:rPr>
-        <w:t xml:space="preserve">As you can see in the picture, the detection is accurate, usually between 85% and 97%, which is </w:t>
-      </w:r>
-      <w:proofErr w:type="gramStart"/>
-      <w:r>
-        <w:rPr>
-          <w:rFonts w:ascii="Times New Roman" w:hAnsi="Times New Roman" w:cs="Times New Roman"/>
-          <w:sz w:val="24"/>
-          <w:szCs w:val="24"/>
-        </w:rPr>
-        <w:t>really good</w:t>
-      </w:r>
-      <w:proofErr w:type="gramEnd"/>
-      <w:r>
-        <w:rPr>
-          <w:rFonts w:ascii="Times New Roman" w:hAnsi="Times New Roman" w:cs="Times New Roman"/>
-          <w:sz w:val="24"/>
-          <w:szCs w:val="24"/>
-        </w:rPr>
-        <w:t>.</w:t>
+        <w:t>As you can see in the picture, the detection is accurate, usually between 85% and 97%, which is really good.</w:t>
       </w:r>
     </w:p>
     <w:p>
@@ -3203,7 +3339,7 @@
     </w:p>
     <w:p>
       <w:pPr>
-        <w:pStyle w:val="ListParagraph"/>
+        <w:pStyle w:val="Listaszerbekezds"/>
         <w:numPr>
           <w:ilvl w:val="0"/>
           <w:numId w:val="1"/>
@@ -3287,7 +3423,39 @@
           <w:sz w:val="24"/>
           <w:szCs w:val="24"/>
         </w:rPr>
-        <w:t>As for the car detection, we used the YOLO algorithm. First, we trained the algorithm with different license plates, and after teaching it, we tested how it works in practice.</w:t>
+        <w:t xml:space="preserve">As for the </w:t>
+      </w:r>
+      <w:r>
+        <w:rPr>
+          <w:rFonts w:ascii="Times New Roman" w:hAnsi="Times New Roman" w:cs="Times New Roman"/>
+          <w:sz w:val="24"/>
+          <w:szCs w:val="24"/>
+        </w:rPr>
+        <w:t xml:space="preserve">license plate </w:t>
+      </w:r>
+      <w:r>
+        <w:rPr>
+          <w:rFonts w:ascii="Times New Roman" w:hAnsi="Times New Roman" w:cs="Times New Roman"/>
+          <w:sz w:val="24"/>
+          <w:szCs w:val="24"/>
+        </w:rPr>
+        <w:t>detection, we used</w:t>
+      </w:r>
+      <w:r>
+        <w:rPr>
+          <w:rFonts w:ascii="Times New Roman" w:hAnsi="Times New Roman" w:cs="Times New Roman"/>
+          <w:sz w:val="24"/>
+          <w:szCs w:val="24"/>
+        </w:rPr>
+        <w:t xml:space="preserve"> again</w:t>
+      </w:r>
+      <w:r>
+        <w:rPr>
+          <w:rFonts w:ascii="Times New Roman" w:hAnsi="Times New Roman" w:cs="Times New Roman"/>
+          <w:sz w:val="24"/>
+          <w:szCs w:val="24"/>
+        </w:rPr>
+        <w:t xml:space="preserve"> the YOLO algorithm. First, we trained the algorithm with different license plates, and after teaching it, we tested how it works in practice.</w:t>
       </w:r>
       <w:r>
         <w:rPr>
@@ -3343,7 +3511,7 @@
                     <pic:cNvPicPr/>
                   </pic:nvPicPr>
                   <pic:blipFill>
-                    <a:blip r:embed="rId8">
+                    <a:blip r:embed="rId9">
                       <a:extLst>
                         <a:ext uri="{28A0092B-C50C-407E-A947-70E740481C1C}">
                           <a14:useLocalDpi xmlns:a14="http://schemas.microsoft.com/office/drawing/2010/main" val="0"/>
@@ -3372,7 +3540,7 @@
     </w:p>
     <w:p>
       <w:pPr>
-        <w:pStyle w:val="Caption"/>
+        <w:pStyle w:val="Kpalrs"/>
         <w:jc w:val="center"/>
         <w:rPr>
           <w:rFonts w:ascii="Times New Roman" w:hAnsi="Times New Roman" w:cs="Times New Roman"/>
@@ -3486,7 +3654,7 @@
     </w:p>
     <w:p>
       <w:pPr>
-        <w:pStyle w:val="ListParagraph"/>
+        <w:pStyle w:val="Listaszerbekezds"/>
         <w:numPr>
           <w:ilvl w:val="1"/>
           <w:numId w:val="1"/>
@@ -3628,23 +3796,7 @@
           <w:sz w:val="24"/>
           <w:szCs w:val="24"/>
         </w:rPr>
-        <w:t xml:space="preserve">his solution was good in terms of results, but very slow. The next one we tried was Easy OCR, but this solution was worse than the previous one in every respect, so we discarded it quickly. After trying all the </w:t>
-      </w:r>
-      <w:r>
-        <w:rPr>
-          <w:rFonts w:ascii="Times New Roman" w:hAnsi="Times New Roman" w:cs="Times New Roman"/>
-          <w:sz w:val="24"/>
-          <w:szCs w:val="24"/>
-        </w:rPr>
-        <w:t>above-mentioned</w:t>
-      </w:r>
-      <w:r>
-        <w:rPr>
-          <w:rFonts w:ascii="Times New Roman" w:hAnsi="Times New Roman" w:cs="Times New Roman"/>
-          <w:sz w:val="24"/>
-          <w:szCs w:val="24"/>
-        </w:rPr>
-        <w:t xml:space="preserve"> solutions, we decided to stick with </w:t>
+        <w:t xml:space="preserve">his solution was good in terms of results, but very slow. The next one we tried was Easy OCR, but this solution was worse than the previous one in every respect, so we discarded it quickly. After trying all the above-mentioned solutions, we decided to stick with </w:t>
       </w:r>
       <w:r>
         <w:rPr>
@@ -3654,27 +3806,7 @@
           <w:sz w:val="24"/>
           <w:szCs w:val="24"/>
         </w:rPr>
-        <w:t>t</w:t>
-      </w:r>
-      <w:r>
-        <w:rPr>
-          <w:rFonts w:ascii="Times New Roman" w:hAnsi="Times New Roman" w:cs="Times New Roman"/>
-          <w:i/>
-          <w:iCs/>
-          <w:sz w:val="24"/>
-          <w:szCs w:val="24"/>
-        </w:rPr>
-        <w:t>esser</w:t>
-      </w:r>
-      <w:r>
-        <w:rPr>
-          <w:rFonts w:ascii="Times New Roman" w:hAnsi="Times New Roman" w:cs="Times New Roman"/>
-          <w:i/>
-          <w:iCs/>
-          <w:sz w:val="24"/>
-          <w:szCs w:val="24"/>
-        </w:rPr>
-        <w:t>ocr</w:t>
+        <w:t>tesserocr</w:t>
       </w:r>
       <w:r>
         <w:rPr>
@@ -3853,7 +3985,7 @@
                     </pic:cNvPicPr>
                   </pic:nvPicPr>
                   <pic:blipFill>
-                    <a:blip r:embed="rId9">
+                    <a:blip r:embed="rId10">
                       <a:extLst>
                         <a:ext uri="{28A0092B-C50C-407E-A947-70E740481C1C}">
                           <a14:useLocalDpi xmlns:a14="http://schemas.microsoft.com/office/drawing/2010/main" val="0"/>
@@ -3887,7 +4019,7 @@
     </w:p>
     <w:p>
       <w:pPr>
-        <w:pStyle w:val="ListParagraph"/>
+        <w:pStyle w:val="Listaszerbekezds"/>
         <w:jc w:val="center"/>
         <w:rPr>
           <w:rFonts w:ascii="Times New Roman" w:hAnsi="Times New Roman" w:cs="Times New Roman"/>
@@ -3927,7 +4059,7 @@
                     </pic:cNvPicPr>
                   </pic:nvPicPr>
                   <pic:blipFill>
-                    <a:blip r:embed="rId10">
+                    <a:blip r:embed="rId11">
                       <a:extLst>
                         <a:ext uri="{28A0092B-C50C-407E-A947-70E740481C1C}">
                           <a14:useLocalDpi xmlns:a14="http://schemas.microsoft.com/office/drawing/2010/main" val="0"/>
@@ -3983,7 +4115,7 @@
     </w:p>
     <w:p>
       <w:pPr>
-        <w:pStyle w:val="ListParagraph"/>
+        <w:pStyle w:val="Listaszerbekezds"/>
         <w:numPr>
           <w:ilvl w:val="0"/>
           <w:numId w:val="1"/>
@@ -4045,7 +4177,7 @@
     </w:p>
     <w:p>
       <w:pPr>
-        <w:pStyle w:val="ListParagraph"/>
+        <w:pStyle w:val="Listaszerbekezds"/>
         <w:numPr>
           <w:ilvl w:val="0"/>
           <w:numId w:val="1"/>
@@ -4164,7 +4296,7 @@
                     <pic:cNvPicPr/>
                   </pic:nvPicPr>
                   <pic:blipFill>
-                    <a:blip r:embed="rId8">
+                    <a:blip r:embed="rId9">
                       <a:extLst>
                         <a:ext uri="{28A0092B-C50C-407E-A947-70E740481C1C}">
                           <a14:useLocalDpi xmlns:a14="http://schemas.microsoft.com/office/drawing/2010/main" val="0"/>
@@ -4193,7 +4325,7 @@
     </w:p>
     <w:p>
       <w:pPr>
-        <w:pStyle w:val="Caption"/>
+        <w:pStyle w:val="Kpalrs"/>
         <w:jc w:val="center"/>
       </w:pPr>
       <w:r>
@@ -4277,7 +4409,7 @@
     </w:p>
     <w:p>
       <w:pPr>
-        <w:pStyle w:val="ListParagraph"/>
+        <w:pStyle w:val="Listaszerbekezds"/>
         <w:numPr>
           <w:ilvl w:val="0"/>
           <w:numId w:val="1"/>
@@ -4305,7 +4437,7 @@
     </w:p>
     <w:p>
       <w:pPr>
-        <w:pStyle w:val="ListParagraph"/>
+        <w:pStyle w:val="Listaszerbekezds"/>
         <w:rPr>
           <w:rFonts w:ascii="Times New Roman" w:hAnsi="Times New Roman" w:cs="Times New Roman"/>
           <w:b/>
@@ -4392,7 +4524,7 @@
     <w:p/>
     <w:p>
       <w:pPr>
-        <w:pStyle w:val="Heading1"/>
+        <w:pStyle w:val="Cmsor1"/>
         <w:rPr>
           <w:rFonts w:ascii="Times New Roman" w:hAnsi="Times New Roman" w:cs="Times New Roman"/>
           <w:b/>
@@ -4414,7 +4546,7 @@
     <w:p>
       <w:pPr>
         <w:rPr>
-          <w:rStyle w:val="Hyperlink"/>
+          <w:rStyle w:val="Hiperhivatkozs"/>
           <w:rFonts w:ascii="Times New Roman" w:hAnsi="Times New Roman" w:cs="Times New Roman"/>
           <w:sz w:val="24"/>
           <w:szCs w:val="24"/>
@@ -4428,10 +4560,10 @@
         </w:rPr>
         <w:t xml:space="preserve">[1] What is YOLO: </w:t>
       </w:r>
-      <w:hyperlink r:id="rId11" w:history="1">
+      <w:hyperlink r:id="rId12" w:history="1">
         <w:r>
           <w:rPr>
-            <w:rStyle w:val="Hyperlink"/>
+            <w:rStyle w:val="Hiperhivatkozs"/>
             <w:rFonts w:ascii="Times New Roman" w:hAnsi="Times New Roman" w:cs="Times New Roman"/>
             <w:sz w:val="24"/>
             <w:szCs w:val="24"/>
@@ -4451,7 +4583,7 @@
       </w:pPr>
       <w:r>
         <w:rPr>
-          <w:rStyle w:val="Hyperlink"/>
+          <w:rStyle w:val="Hiperhivatkozs"/>
           <w:rFonts w:ascii="Times New Roman" w:hAnsi="Times New Roman" w:cs="Times New Roman"/>
           <w:color w:val="000000" w:themeColor="text1"/>
           <w:sz w:val="24"/>
@@ -4462,7 +4594,7 @@
       </w:r>
       <w:r>
         <w:rPr>
-          <w:rStyle w:val="Hyperlink"/>
+          <w:rStyle w:val="Hiperhivatkozs"/>
           <w:rFonts w:ascii="Times New Roman" w:hAnsi="Times New Roman" w:cs="Times New Roman"/>
           <w:color w:val="000000" w:themeColor="text1"/>
           <w:sz w:val="24"/>
@@ -4471,10 +4603,10 @@
         </w:rPr>
         <w:t xml:space="preserve">: </w:t>
       </w:r>
-      <w:hyperlink r:id="rId12" w:history="1">
+      <w:hyperlink r:id="rId13" w:history="1">
         <w:r>
           <w:rPr>
-            <w:rStyle w:val="Hyperlink"/>
+            <w:rStyle w:val="Hiperhivatkozs"/>
             <w:rFonts w:ascii="Times New Roman" w:hAnsi="Times New Roman" w:cs="Times New Roman"/>
             <w:sz w:val="24"/>
             <w:szCs w:val="24"/>
@@ -4515,10 +4647,10 @@
         </w:rPr>
         <w:t xml:space="preserve">Process Flow: </w:t>
       </w:r>
-      <w:hyperlink r:id="rId13" w:history="1">
+      <w:hyperlink r:id="rId14" w:history="1">
         <w:r>
           <w:rPr>
-            <w:rStyle w:val="Hyperlink"/>
+            <w:rStyle w:val="Hiperhivatkozs"/>
             <w:rFonts w:ascii="Times New Roman" w:hAnsi="Times New Roman" w:cs="Times New Roman"/>
             <w:sz w:val="24"/>
             <w:szCs w:val="24"/>
@@ -4574,7 +4706,7 @@
 </file>
 
 <file path=word/numbering.xml><?xml version="1.0" encoding="utf-8"?>
-<w:numbering xmlns:wpc="http://schemas.microsoft.com/office/word/2010/wordprocessingCanvas" xmlns:cx="http://schemas.microsoft.com/office/drawing/2014/chartex" xmlns:cx1="http://schemas.microsoft.com/office/drawing/2015/9/8/chartex" xmlns:cx2="http://schemas.microsoft.com/office/drawing/2015/10/21/chartex" xmlns:cx3="http://schemas.microsoft.com/office/drawing/2016/5/9/chartex" xmlns:cx4="http://schemas.microsoft.com/office/drawing/2016/5/10/chartex" xmlns:cx5="http://schemas.microsoft.com/office/drawing/2016/5/11/chartex" xmlns:cx6="http://schemas.microsoft.com/office/drawing/2016/5/12/chartex" xmlns:cx7="http://schemas.microsoft.com/office/drawing/2016/5/13/chartex" xmlns:cx8="http://schemas.microsoft.com/office/drawing/2016/5/14/chartex" xmlns:mc="http://schemas.openxmlformats.org/markup-compatibility/2006" xmlns:aink="http://schemas.microsoft.com/office/drawing/2016/ink" xmlns:am3d="http://schemas.microsoft.com/office/drawing/2017/model3d" xmlns:o="urn:schemas-microsoft-com:office:office" xmlns:oel="http://schemas.microsoft.com/office/2019/extlst" xmlns:r="http://schemas.openxmlformats.org/officeDocument/2006/relationships" xmlns:m="http://schemas.openxmlformats.org/officeDocument/2006/math" xmlns:v="urn:schemas-microsoft-com:vml" xmlns:wp14="http://schemas.microsoft.com/office/word/2010/wordprocessingDrawing" xmlns:wp="http://schemas.openxmlformats.org/drawingml/2006/wordprocessingDrawing" xmlns:w10="urn:schemas-microsoft-com:office:word" xmlns:w="http://schemas.openxmlformats.org/wordprocessingml/2006/main" xmlns:w14="http://schemas.microsoft.com/office/word/2010/wordml" xmlns:w15="http://schemas.microsoft.com/office/word/2012/wordml" xmlns:w16cex="http://schemas.microsoft.com/office/word/2018/wordml/cex" xmlns:w16cid="http://schemas.microsoft.com/office/word/2016/wordml/cid" xmlns:w16="http://schemas.microsoft.com/office/word/2018/wordml" xmlns:w16du="http://schemas.microsoft.com/office/word/2023/wordml/word16du" xmlns:w16sdtdh="http://schemas.microsoft.com/office/word/2020/wordml/sdtdatahash" xmlns:w16se="http://schemas.microsoft.com/office/word/2015/wordml/symex" xmlns:wpg="http://schemas.microsoft.com/office/word/2010/wordprocessingGroup" xmlns:wpi="http://schemas.microsoft.com/office/word/2010/wordprocessingInk" xmlns:wne="http://schemas.microsoft.com/office/word/2006/wordml" xmlns:wps="http://schemas.microsoft.com/office/word/2010/wordprocessingShape" mc:Ignorable="w14 w15 w16se w16cid w16 w16cex w16sdtdh wp14">
+<w:numbering xmlns:wpc="http://schemas.microsoft.com/office/word/2010/wordprocessingCanvas" xmlns:cx="http://schemas.microsoft.com/office/drawing/2014/chartex" xmlns:cx1="http://schemas.microsoft.com/office/drawing/2015/9/8/chartex" xmlns:cx2="http://schemas.microsoft.com/office/drawing/2015/10/21/chartex" xmlns:cx3="http://schemas.microsoft.com/office/drawing/2016/5/9/chartex" xmlns:cx4="http://schemas.microsoft.com/office/drawing/2016/5/10/chartex" xmlns:cx5="http://schemas.microsoft.com/office/drawing/2016/5/11/chartex" xmlns:cx6="http://schemas.microsoft.com/office/drawing/2016/5/12/chartex" xmlns:cx7="http://schemas.microsoft.com/office/drawing/2016/5/13/chartex" xmlns:cx8="http://schemas.microsoft.com/office/drawing/2016/5/14/chartex" xmlns:mc="http://schemas.openxmlformats.org/markup-compatibility/2006" xmlns:aink="http://schemas.microsoft.com/office/drawing/2016/ink" xmlns:am3d="http://schemas.microsoft.com/office/drawing/2017/model3d" xmlns:o="urn:schemas-microsoft-com:office:office" xmlns:oel="http://schemas.microsoft.com/office/2019/extlst" xmlns:r="http://schemas.openxmlformats.org/officeDocument/2006/relationships" xmlns:m="http://schemas.openxmlformats.org/officeDocument/2006/math" xmlns:v="urn:schemas-microsoft-com:vml" xmlns:wp14="http://schemas.microsoft.com/office/word/2010/wordprocessingDrawing" xmlns:wp="http://schemas.openxmlformats.org/drawingml/2006/wordprocessingDrawing" xmlns:w10="urn:schemas-microsoft-com:office:word" xmlns:w="http://schemas.openxmlformats.org/wordprocessingml/2006/main" xmlns:w14="http://schemas.microsoft.com/office/word/2010/wordml" xmlns:w15="http://schemas.microsoft.com/office/word/2012/wordml" xmlns:w16cex="http://schemas.microsoft.com/office/word/2018/wordml/cex" xmlns:w16cid="http://schemas.microsoft.com/office/word/2016/wordml/cid" xmlns:w16="http://schemas.microsoft.com/office/word/2018/wordml" xmlns:w16sdtdh="http://schemas.microsoft.com/office/word/2020/wordml/sdtdatahash" xmlns:w16se="http://schemas.microsoft.com/office/word/2015/wordml/symex" xmlns:wpg="http://schemas.microsoft.com/office/word/2010/wordprocessingGroup" xmlns:wpi="http://schemas.microsoft.com/office/word/2010/wordprocessingInk" xmlns:wne="http://schemas.microsoft.com/office/word/2006/wordml" xmlns:wps="http://schemas.microsoft.com/office/word/2010/wordprocessingShape" mc:Ignorable="w14 w15 w16se w16cid w16 w16cex w16sdtdh wp14">
   <w:abstractNum w:abstractNumId="0" w15:restartNumberingAfterBreak="0">
     <w:nsid w:val="0AF2126A"/>
     <w:multiLevelType w:val="hybridMultilevel"/>
@@ -4802,6 +4934,95 @@
     </w:lvl>
   </w:abstractNum>
   <w:abstractNum w:abstractNumId="2" w15:restartNumberingAfterBreak="0">
+    <w:nsid w:val="50947E5F"/>
+    <w:multiLevelType w:val="hybridMultilevel"/>
+    <w:tmpl w:val="3FD40194"/>
+    <w:lvl w:ilvl="0" w:tplc="040E000F">
+      <w:start w:val="1"/>
+      <w:numFmt w:val="decimal"/>
+      <w:lvlText w:val="%1."/>
+      <w:lvlJc w:val="left"/>
+      <w:pPr>
+        <w:ind w:left="720" w:hanging="360"/>
+      </w:pPr>
+      <w:rPr>
+        <w:rFonts w:hint="default"/>
+      </w:rPr>
+    </w:lvl>
+    <w:lvl w:ilvl="1" w:tplc="040E0019" w:tentative="1">
+      <w:start w:val="1"/>
+      <w:numFmt w:val="lowerLetter"/>
+      <w:lvlText w:val="%2."/>
+      <w:lvlJc w:val="left"/>
+      <w:pPr>
+        <w:ind w:left="1440" w:hanging="360"/>
+      </w:pPr>
+    </w:lvl>
+    <w:lvl w:ilvl="2" w:tplc="040E001B" w:tentative="1">
+      <w:start w:val="1"/>
+      <w:numFmt w:val="lowerRoman"/>
+      <w:lvlText w:val="%3."/>
+      <w:lvlJc w:val="right"/>
+      <w:pPr>
+        <w:ind w:left="2160" w:hanging="180"/>
+      </w:pPr>
+    </w:lvl>
+    <w:lvl w:ilvl="3" w:tplc="040E000F" w:tentative="1">
+      <w:start w:val="1"/>
+      <w:numFmt w:val="decimal"/>
+      <w:lvlText w:val="%4."/>
+      <w:lvlJc w:val="left"/>
+      <w:pPr>
+        <w:ind w:left="2880" w:hanging="360"/>
+      </w:pPr>
+    </w:lvl>
+    <w:lvl w:ilvl="4" w:tplc="040E0019" w:tentative="1">
+      <w:start w:val="1"/>
+      <w:numFmt w:val="lowerLetter"/>
+      <w:lvlText w:val="%5."/>
+      <w:lvlJc w:val="left"/>
+      <w:pPr>
+        <w:ind w:left="3600" w:hanging="360"/>
+      </w:pPr>
+    </w:lvl>
+    <w:lvl w:ilvl="5" w:tplc="040E001B" w:tentative="1">
+      <w:start w:val="1"/>
+      <w:numFmt w:val="lowerRoman"/>
+      <w:lvlText w:val="%6."/>
+      <w:lvlJc w:val="right"/>
+      <w:pPr>
+        <w:ind w:left="4320" w:hanging="180"/>
+      </w:pPr>
+    </w:lvl>
+    <w:lvl w:ilvl="6" w:tplc="040E000F" w:tentative="1">
+      <w:start w:val="1"/>
+      <w:numFmt w:val="decimal"/>
+      <w:lvlText w:val="%7."/>
+      <w:lvlJc w:val="left"/>
+      <w:pPr>
+        <w:ind w:left="5040" w:hanging="360"/>
+      </w:pPr>
+    </w:lvl>
+    <w:lvl w:ilvl="7" w:tplc="040E0019" w:tentative="1">
+      <w:start w:val="1"/>
+      <w:numFmt w:val="lowerLetter"/>
+      <w:lvlText w:val="%8."/>
+      <w:lvlJc w:val="left"/>
+      <w:pPr>
+        <w:ind w:left="5760" w:hanging="360"/>
+      </w:pPr>
+    </w:lvl>
+    <w:lvl w:ilvl="8" w:tplc="040E001B" w:tentative="1">
+      <w:start w:val="1"/>
+      <w:numFmt w:val="lowerRoman"/>
+      <w:lvlText w:val="%9."/>
+      <w:lvlJc w:val="right"/>
+      <w:pPr>
+        <w:ind w:left="6480" w:hanging="180"/>
+      </w:pPr>
+    </w:lvl>
+  </w:abstractNum>
+  <w:abstractNum w:abstractNumId="3" w15:restartNumberingAfterBreak="0">
     <w:nsid w:val="5EEE2590"/>
     <w:multiLevelType w:val="multilevel"/>
     <w:tmpl w:val="DC6A6116"/>
@@ -4925,13 +5146,16 @@
     </w:lvl>
   </w:abstractNum>
   <w:num w:numId="1" w16cid:durableId="229969237">
-    <w:abstractNumId w:val="2"/>
+    <w:abstractNumId w:val="3"/>
   </w:num>
   <w:num w:numId="2" w16cid:durableId="2120099378">
     <w:abstractNumId w:val="0"/>
   </w:num>
   <w:num w:numId="3" w16cid:durableId="1704548515">
     <w:abstractNumId w:val="1"/>
+  </w:num>
+  <w:num w:numId="4" w16cid:durableId="929394085">
+    <w:abstractNumId w:val="2"/>
   </w:num>
 </w:numbering>
 </file>
@@ -5059,6 +5283,7 @@
     <w:lsdException w:name="HTML Sample" w:semiHidden="1" w:unhideWhenUsed="1"/>
     <w:lsdException w:name="HTML Typewriter" w:semiHidden="1" w:unhideWhenUsed="1"/>
     <w:lsdException w:name="HTML Variable" w:semiHidden="1" w:unhideWhenUsed="1"/>
+    <w:lsdException w:name="Normal Table" w:semiHidden="1" w:unhideWhenUsed="1"/>
     <w:lsdException w:name="annotation subject" w:semiHidden="1" w:unhideWhenUsed="1"/>
     <w:lsdException w:name="No List" w:semiHidden="1" w:unhideWhenUsed="1"/>
     <w:lsdException w:name="Outline List 1" w:semiHidden="1" w:unhideWhenUsed="1"/>
@@ -5101,8 +5326,11 @@
     <w:lsdException w:name="Table Contemporary" w:semiHidden="1" w:unhideWhenUsed="1"/>
     <w:lsdException w:name="Table Elegant" w:semiHidden="1" w:unhideWhenUsed="1"/>
     <w:lsdException w:name="Table Professional" w:semiHidden="1" w:unhideWhenUsed="1"/>
+    <w:lsdException w:name="Table Subtle 1" w:semiHidden="1" w:unhideWhenUsed="1"/>
     <w:lsdException w:name="Table Subtle 2" w:semiHidden="1" w:unhideWhenUsed="1"/>
     <w:lsdException w:name="Table Web 1" w:semiHidden="1" w:unhideWhenUsed="1"/>
+    <w:lsdException w:name="Table Web 2" w:semiHidden="1" w:unhideWhenUsed="1"/>
+    <w:lsdException w:name="Table Web 3" w:semiHidden="1" w:unhideWhenUsed="1"/>
     <w:lsdException w:name="Balloon Text" w:semiHidden="1" w:unhideWhenUsed="1"/>
     <w:lsdException w:name="Table Grid" w:uiPriority="39"/>
     <w:lsdException w:name="Table Theme" w:semiHidden="1" w:unhideWhenUsed="1"/>
@@ -5327,18 +5555,18 @@
     <w:lsdException w:name="Unresolved Mention" w:semiHidden="1" w:unhideWhenUsed="1"/>
     <w:lsdException w:name="Smart Link" w:semiHidden="1" w:unhideWhenUsed="1"/>
   </w:latentStyles>
-  <w:style w:type="paragraph" w:default="1" w:styleId="Normal">
+  <w:style w:type="paragraph" w:default="1" w:styleId="Norml">
     <w:name w:val="Normal"/>
     <w:qFormat/>
     <w:rPr>
       <w:lang w:val="en-US"/>
     </w:rPr>
   </w:style>
-  <w:style w:type="paragraph" w:styleId="Heading1">
+  <w:style w:type="paragraph" w:styleId="Cmsor1">
     <w:name w:val="heading 1"/>
-    <w:basedOn w:val="Normal"/>
-    <w:next w:val="Normal"/>
-    <w:link w:val="Heading1Char"/>
+    <w:basedOn w:val="Norml"/>
+    <w:next w:val="Norml"/>
+    <w:link w:val="Cmsor1Char"/>
     <w:uiPriority w:val="9"/>
     <w:qFormat/>
     <w:rsid w:val="00BA5667"/>
@@ -5355,13 +5583,12 @@
       <w:szCs w:val="32"/>
     </w:rPr>
   </w:style>
-  <w:style w:type="paragraph" w:styleId="Heading2">
+  <w:style w:type="paragraph" w:styleId="Cmsor2">
     <w:name w:val="heading 2"/>
-    <w:basedOn w:val="Normal"/>
-    <w:next w:val="Normal"/>
-    <w:link w:val="Heading2Char"/>
+    <w:basedOn w:val="Norml"/>
+    <w:next w:val="Norml"/>
+    <w:link w:val="Cmsor2Char"/>
     <w:uiPriority w:val="9"/>
-    <w:semiHidden/>
     <w:unhideWhenUsed/>
     <w:qFormat/>
     <w:rsid w:val="002D14B5"/>
@@ -5378,13 +5605,13 @@
       <w:szCs w:val="26"/>
     </w:rPr>
   </w:style>
-  <w:style w:type="character" w:default="1" w:styleId="DefaultParagraphFont">
+  <w:style w:type="character" w:default="1" w:styleId="Bekezdsalapbettpusa">
     <w:name w:val="Default Paragraph Font"/>
     <w:uiPriority w:val="1"/>
     <w:semiHidden/>
     <w:unhideWhenUsed/>
   </w:style>
-  <w:style w:type="table" w:default="1" w:styleId="TableNormal">
+  <w:style w:type="table" w:default="1" w:styleId="Normltblzat">
     <w:name w:val="Normal Table"/>
     <w:uiPriority w:val="99"/>
     <w:semiHidden/>
@@ -5399,15 +5626,15 @@
       </w:tblCellMar>
     </w:tblPr>
   </w:style>
-  <w:style w:type="numbering" w:default="1" w:styleId="NoList">
+  <w:style w:type="numbering" w:default="1" w:styleId="Nemlista">
     <w:name w:val="No List"/>
     <w:uiPriority w:val="99"/>
     <w:semiHidden/>
     <w:unhideWhenUsed/>
   </w:style>
-  <w:style w:type="table" w:styleId="TableGrid">
+  <w:style w:type="table" w:styleId="Rcsostblzat">
     <w:name w:val="Table Grid"/>
-    <w:basedOn w:val="TableNormal"/>
+    <w:basedOn w:val="Normltblzat"/>
     <w:uiPriority w:val="39"/>
     <w:rsid w:val="00CB5BC5"/>
     <w:pPr>
@@ -5424,10 +5651,10 @@
       </w:tblBorders>
     </w:tblPr>
   </w:style>
-  <w:style w:type="character" w:customStyle="1" w:styleId="Heading1Char">
-    <w:name w:val="Heading 1 Char"/>
-    <w:basedOn w:val="DefaultParagraphFont"/>
-    <w:link w:val="Heading1"/>
+  <w:style w:type="character" w:customStyle="1" w:styleId="Cmsor1Char">
+    <w:name w:val="Címsor 1 Char"/>
+    <w:basedOn w:val="Bekezdsalapbettpusa"/>
+    <w:link w:val="Cmsor1"/>
     <w:uiPriority w:val="9"/>
     <w:rsid w:val="00BA5667"/>
     <w:rPr>
@@ -5438,10 +5665,10 @@
       <w:lang w:val="en-US"/>
     </w:rPr>
   </w:style>
-  <w:style w:type="paragraph" w:styleId="TOCHeading">
+  <w:style w:type="paragraph" w:styleId="Tartalomjegyzkcmsora">
     <w:name w:val="TOC Heading"/>
-    <w:basedOn w:val="Heading1"/>
-    <w:next w:val="Normal"/>
+    <w:basedOn w:val="Cmsor1"/>
+    <w:next w:val="Norml"/>
     <w:uiPriority w:val="39"/>
     <w:unhideWhenUsed/>
     <w:qFormat/>
@@ -5453,7 +5680,7 @@
       <w:lang w:val="hu-HU" w:eastAsia="hu-HU"/>
     </w:rPr>
   </w:style>
-  <w:style w:type="paragraph" w:styleId="NoSpacing">
+  <w:style w:type="paragraph" w:styleId="Nincstrkz">
     <w:name w:val="No Spacing"/>
     <w:uiPriority w:val="1"/>
     <w:qFormat/>
@@ -5465,9 +5692,9 @@
       <w:lang w:val="en-US"/>
     </w:rPr>
   </w:style>
-  <w:style w:type="character" w:styleId="Strong">
+  <w:style w:type="character" w:styleId="Kiemels2">
     <w:name w:val="Strong"/>
-    <w:basedOn w:val="DefaultParagraphFont"/>
+    <w:basedOn w:val="Bekezdsalapbettpusa"/>
     <w:uiPriority w:val="22"/>
     <w:qFormat/>
     <w:rsid w:val="00BA5667"/>
@@ -5476,9 +5703,9 @@
       <w:bCs/>
     </w:rPr>
   </w:style>
-  <w:style w:type="paragraph" w:styleId="ListParagraph">
+  <w:style w:type="paragraph" w:styleId="Listaszerbekezds">
     <w:name w:val="List Paragraph"/>
-    <w:basedOn w:val="Normal"/>
+    <w:basedOn w:val="Norml"/>
     <w:uiPriority w:val="34"/>
     <w:qFormat/>
     <w:rsid w:val="00BA5667"/>
@@ -5487,10 +5714,10 @@
       <w:contextualSpacing/>
     </w:pPr>
   </w:style>
-  <w:style w:type="paragraph" w:styleId="TOC1">
+  <w:style w:type="paragraph" w:styleId="TJ1">
     <w:name w:val="toc 1"/>
-    <w:basedOn w:val="Normal"/>
-    <w:next w:val="Normal"/>
+    <w:basedOn w:val="Norml"/>
+    <w:next w:val="Norml"/>
     <w:autoRedefine/>
     <w:uiPriority w:val="39"/>
     <w:unhideWhenUsed/>
@@ -5499,9 +5726,9 @@
       <w:spacing w:after="100"/>
     </w:pPr>
   </w:style>
-  <w:style w:type="character" w:styleId="Hyperlink">
+  <w:style w:type="character" w:styleId="Hiperhivatkozs">
     <w:name w:val="Hyperlink"/>
-    <w:basedOn w:val="DefaultParagraphFont"/>
+    <w:basedOn w:val="Bekezdsalapbettpusa"/>
     <w:uiPriority w:val="99"/>
     <w:unhideWhenUsed/>
     <w:rsid w:val="00BA5667"/>
@@ -5510,10 +5737,10 @@
       <w:u w:val="single"/>
     </w:rPr>
   </w:style>
-  <w:style w:type="paragraph" w:styleId="Caption">
+  <w:style w:type="paragraph" w:styleId="Kpalrs">
     <w:name w:val="caption"/>
-    <w:basedOn w:val="Normal"/>
-    <w:next w:val="Normal"/>
+    <w:basedOn w:val="Norml"/>
+    <w:next w:val="Norml"/>
     <w:uiPriority w:val="35"/>
     <w:unhideWhenUsed/>
     <w:qFormat/>
@@ -5529,12 +5756,11 @@
       <w:szCs w:val="18"/>
     </w:rPr>
   </w:style>
-  <w:style w:type="character" w:customStyle="1" w:styleId="Heading2Char">
-    <w:name w:val="Heading 2 Char"/>
-    <w:basedOn w:val="DefaultParagraphFont"/>
-    <w:link w:val="Heading2"/>
+  <w:style w:type="character" w:customStyle="1" w:styleId="Cmsor2Char">
+    <w:name w:val="Címsor 2 Char"/>
+    <w:basedOn w:val="Bekezdsalapbettpusa"/>
+    <w:link w:val="Cmsor2"/>
     <w:uiPriority w:val="9"/>
-    <w:semiHidden/>
     <w:rsid w:val="002D14B5"/>
     <w:rPr>
       <w:rFonts w:asciiTheme="majorHAnsi" w:eastAsiaTheme="majorEastAsia" w:hAnsiTheme="majorHAnsi" w:cstheme="majorBidi"/>
@@ -5544,9 +5770,9 @@
       <w:lang w:val="en-US"/>
     </w:rPr>
   </w:style>
-  <w:style w:type="character" w:styleId="PlaceholderText">
+  <w:style w:type="character" w:styleId="Helyrzszveg">
     <w:name w:val="Placeholder Text"/>
-    <w:basedOn w:val="DefaultParagraphFont"/>
+    <w:basedOn w:val="Bekezdsalapbettpusa"/>
     <w:uiPriority w:val="99"/>
     <w:semiHidden/>
     <w:rsid w:val="002D14B5"/>
@@ -5554,10 +5780,10 @@
       <w:color w:val="808080"/>
     </w:rPr>
   </w:style>
-  <w:style w:type="paragraph" w:styleId="TOC2">
+  <w:style w:type="paragraph" w:styleId="TJ2">
     <w:name w:val="toc 2"/>
-    <w:basedOn w:val="Normal"/>
-    <w:next w:val="Normal"/>
+    <w:basedOn w:val="Norml"/>
+    <w:next w:val="Norml"/>
     <w:autoRedefine/>
     <w:uiPriority w:val="39"/>
     <w:unhideWhenUsed/>
@@ -5567,9 +5793,9 @@
       <w:ind w:left="220"/>
     </w:pPr>
   </w:style>
-  <w:style w:type="character" w:styleId="UnresolvedMention">
+  <w:style w:type="character" w:styleId="Feloldatlanmegemlts">
     <w:name w:val="Unresolved Mention"/>
-    <w:basedOn w:val="DefaultParagraphFont"/>
+    <w:basedOn w:val="Bekezdsalapbettpusa"/>
     <w:uiPriority w:val="99"/>
     <w:semiHidden/>
     <w:unhideWhenUsed/>

</xml_diff>